<commit_message>
Added contents to the tutorial
</commit_message>
<xml_diff>
--- a/repos/KmdfHelloWorld/KMDF tutorial.docx
+++ b/repos/KmdfHelloWorld/KMDF tutorial.docx
@@ -2,6 +2,932 @@
 <file path=word/document.xml><?xml version="1.0" encoding="utf-8"?>
 <w:document xmlns:wpc="http://schemas.microsoft.com/office/word/2010/wordprocessingCanvas" xmlns:cx="http://schemas.microsoft.com/office/drawing/2014/chartex" xmlns:cx1="http://schemas.microsoft.com/office/drawing/2015/9/8/chartex" xmlns:cx2="http://schemas.microsoft.com/office/drawing/2015/10/21/chartex" xmlns:cx3="http://schemas.microsoft.com/office/drawing/2016/5/9/chartex" xmlns:cx4="http://schemas.microsoft.com/office/drawing/2016/5/10/chartex" xmlns:cx5="http://schemas.microsoft.com/office/drawing/2016/5/11/chartex" xmlns:cx6="http://schemas.microsoft.com/office/drawing/2016/5/12/chartex" xmlns:cx7="http://schemas.microsoft.com/office/drawing/2016/5/13/chartex" xmlns:cx8="http://schemas.microsoft.com/office/drawing/2016/5/14/chartex" xmlns:mc="http://schemas.openxmlformats.org/markup-compatibility/2006" xmlns:aink="http://schemas.microsoft.com/office/drawing/2016/ink" xmlns:am3d="http://schemas.microsoft.com/office/drawing/2017/model3d" xmlns:o="urn:schemas-microsoft-com:office:office" xmlns:oel="http://schemas.microsoft.com/office/2019/extlst" xmlns:r="http://schemas.openxmlformats.org/officeDocument/2006/relationships" xmlns:m="http://schemas.openxmlformats.org/officeDocument/2006/math" xmlns:v="urn:schemas-microsoft-com:vml" xmlns:wp14="http://schemas.microsoft.com/office/word/2010/wordprocessingDrawing" xmlns:wp="http://schemas.openxmlformats.org/drawingml/2006/wordprocessingDrawing" xmlns:w10="urn:schemas-microsoft-com:office:word" xmlns:w="http://schemas.openxmlformats.org/wordprocessingml/2006/main" xmlns:w14="http://schemas.microsoft.com/office/word/2010/wordml" xmlns:w15="http://schemas.microsoft.com/office/word/2012/wordml" xmlns:w16cex="http://schemas.microsoft.com/office/word/2018/wordml/cex" xmlns:w16cid="http://schemas.microsoft.com/office/word/2016/wordml/cid" xmlns:w16="http://schemas.microsoft.com/office/word/2018/wordml" xmlns:w16sdtdh="http://schemas.microsoft.com/office/word/2020/wordml/sdtdatahash" xmlns:w16se="http://schemas.microsoft.com/office/word/2015/wordml/symex" xmlns:wpg="http://schemas.microsoft.com/office/word/2010/wordprocessingGroup" xmlns:wpi="http://schemas.microsoft.com/office/word/2010/wordprocessingInk" xmlns:wne="http://schemas.microsoft.com/office/word/2006/wordml" xmlns:wps="http://schemas.microsoft.com/office/word/2010/wordprocessingShape" mc:Ignorable="w14 w15 w16se w16cid w16 w16cex w16sdtdh wp14">
   <w:body>
+    <w:p>
+      <w:pPr>
+        <w:jc w:val="center"/>
+        <w:rPr>
+          <w:b/>
+          <w:bCs/>
+          <w:noProof/>
+          <w:sz w:val="48"/>
+          <w:szCs w:val="48"/>
+        </w:rPr>
+      </w:pPr>
+      <w:r>
+        <w:rPr>
+          <w:b/>
+          <w:bCs/>
+          <w:noProof/>
+          <w:sz w:val="48"/>
+          <w:szCs w:val="48"/>
+        </w:rPr>
+        <w:t>KMDF Hands-on</w:t>
+      </w:r>
+    </w:p>
+    <w:sdt>
+      <w:sdtPr>
+        <w:rPr>
+          <w:rFonts w:asciiTheme="minorHAnsi" w:eastAsiaTheme="minorEastAsia" w:hAnsiTheme="minorHAnsi" w:cstheme="minorBidi"/>
+          <w:b w:val="0"/>
+          <w:color w:val="auto"/>
+          <w:sz w:val="22"/>
+          <w:szCs w:val="22"/>
+          <w:lang w:eastAsia="zh-CN"/>
+        </w:rPr>
+        <w:id w:val="-2073030448"/>
+        <w:docPartObj>
+          <w:docPartGallery w:val="Table of Contents"/>
+          <w:docPartUnique/>
+        </w:docPartObj>
+      </w:sdtPr>
+      <w:sdtEndPr>
+        <w:rPr>
+          <w:bCs/>
+          <w:noProof/>
+        </w:rPr>
+      </w:sdtEndPr>
+      <w:sdtContent>
+        <w:p>
+          <w:pPr>
+            <w:pStyle w:val="TOCHeading"/>
+          </w:pPr>
+          <w:r>
+            <w:t>Contents</w:t>
+          </w:r>
+        </w:p>
+        <w:p>
+          <w:pPr>
+            <w:pStyle w:val="TOC1"/>
+            <w:tabs>
+              <w:tab w:val="right" w:leader="dot" w:pos="9350"/>
+            </w:tabs>
+            <w:rPr>
+              <w:noProof/>
+            </w:rPr>
+          </w:pPr>
+          <w:r>
+            <w:fldChar w:fldCharType="begin"/>
+          </w:r>
+          <w:r>
+            <w:instrText xml:space="preserve"> TOC \o "1-3" \h \z \u </w:instrText>
+          </w:r>
+          <w:r>
+            <w:fldChar w:fldCharType="separate"/>
+          </w:r>
+          <w:hyperlink w:anchor="_Toc130889689" w:history="1">
+            <w:r>
+              <w:rPr>
+                <w:rStyle w:val="Hyperlink"/>
+                <w:noProof/>
+              </w:rPr>
+              <w:t>First Steps</w:t>
+            </w:r>
+            <w:r>
+              <w:rPr>
+                <w:noProof/>
+                <w:webHidden/>
+              </w:rPr>
+              <w:tab/>
+            </w:r>
+            <w:r>
+              <w:rPr>
+                <w:noProof/>
+                <w:webHidden/>
+              </w:rPr>
+              <w:fldChar w:fldCharType="begin"/>
+            </w:r>
+            <w:r>
+              <w:rPr>
+                <w:noProof/>
+                <w:webHidden/>
+              </w:rPr>
+              <w:instrText xml:space="preserve"> PAGEREF _Toc130889689 \h </w:instrText>
+            </w:r>
+            <w:r>
+              <w:rPr>
+                <w:noProof/>
+                <w:webHidden/>
+              </w:rPr>
+            </w:r>
+            <w:r>
+              <w:rPr>
+                <w:noProof/>
+                <w:webHidden/>
+              </w:rPr>
+              <w:fldChar w:fldCharType="separate"/>
+            </w:r>
+            <w:r>
+              <w:rPr>
+                <w:noProof/>
+                <w:webHidden/>
+              </w:rPr>
+              <w:t>2</w:t>
+            </w:r>
+            <w:r>
+              <w:rPr>
+                <w:noProof/>
+                <w:webHidden/>
+              </w:rPr>
+              <w:fldChar w:fldCharType="end"/>
+            </w:r>
+          </w:hyperlink>
+        </w:p>
+        <w:p>
+          <w:pPr>
+            <w:pStyle w:val="TOC1"/>
+            <w:tabs>
+              <w:tab w:val="right" w:leader="dot" w:pos="9350"/>
+            </w:tabs>
+            <w:rPr>
+              <w:noProof/>
+            </w:rPr>
+          </w:pPr>
+          <w:hyperlink w:anchor="_Toc130889690" w:history="1">
+            <w:r>
+              <w:rPr>
+                <w:rStyle w:val="Hyperlink"/>
+                <w:noProof/>
+              </w:rPr>
+              <w:t>Fixing the build: signature, inf2cat</w:t>
+            </w:r>
+            <w:r>
+              <w:rPr>
+                <w:noProof/>
+                <w:webHidden/>
+              </w:rPr>
+              <w:tab/>
+            </w:r>
+            <w:r>
+              <w:rPr>
+                <w:noProof/>
+                <w:webHidden/>
+              </w:rPr>
+              <w:fldChar w:fldCharType="begin"/>
+            </w:r>
+            <w:r>
+              <w:rPr>
+                <w:noProof/>
+                <w:webHidden/>
+              </w:rPr>
+              <w:instrText xml:space="preserve"> PAGEREF _Toc130889690 \h </w:instrText>
+            </w:r>
+            <w:r>
+              <w:rPr>
+                <w:noProof/>
+                <w:webHidden/>
+              </w:rPr>
+            </w:r>
+            <w:r>
+              <w:rPr>
+                <w:noProof/>
+                <w:webHidden/>
+              </w:rPr>
+              <w:fldChar w:fldCharType="separate"/>
+            </w:r>
+            <w:r>
+              <w:rPr>
+                <w:noProof/>
+                <w:webHidden/>
+              </w:rPr>
+              <w:t>2</w:t>
+            </w:r>
+            <w:r>
+              <w:rPr>
+                <w:noProof/>
+                <w:webHidden/>
+              </w:rPr>
+              <w:fldChar w:fldCharType="end"/>
+            </w:r>
+          </w:hyperlink>
+        </w:p>
+        <w:p>
+          <w:pPr>
+            <w:pStyle w:val="TOC1"/>
+            <w:tabs>
+              <w:tab w:val="right" w:leader="dot" w:pos="9350"/>
+            </w:tabs>
+            <w:rPr>
+              <w:noProof/>
+            </w:rPr>
+          </w:pPr>
+          <w:hyperlink w:anchor="_Toc130889691" w:history="1">
+            <w:r>
+              <w:rPr>
+                <w:rStyle w:val="Hyperlink"/>
+                <w:noProof/>
+              </w:rPr>
+              <w:t>Fixing DebugView</w:t>
+            </w:r>
+            <w:r>
+              <w:rPr>
+                <w:noProof/>
+                <w:webHidden/>
+              </w:rPr>
+              <w:tab/>
+            </w:r>
+            <w:r>
+              <w:rPr>
+                <w:noProof/>
+                <w:webHidden/>
+              </w:rPr>
+              <w:fldChar w:fldCharType="begin"/>
+            </w:r>
+            <w:r>
+              <w:rPr>
+                <w:noProof/>
+                <w:webHidden/>
+              </w:rPr>
+              <w:instrText xml:space="preserve"> PAGEREF _Toc130889691 \h </w:instrText>
+            </w:r>
+            <w:r>
+              <w:rPr>
+                <w:noProof/>
+                <w:webHidden/>
+              </w:rPr>
+            </w:r>
+            <w:r>
+              <w:rPr>
+                <w:noProof/>
+                <w:webHidden/>
+              </w:rPr>
+              <w:fldChar w:fldCharType="separate"/>
+            </w:r>
+            <w:r>
+              <w:rPr>
+                <w:noProof/>
+                <w:webHidden/>
+              </w:rPr>
+              <w:t>4</w:t>
+            </w:r>
+            <w:r>
+              <w:rPr>
+                <w:noProof/>
+                <w:webHidden/>
+              </w:rPr>
+              <w:fldChar w:fldCharType="end"/>
+            </w:r>
+          </w:hyperlink>
+        </w:p>
+        <w:p>
+          <w:pPr>
+            <w:pStyle w:val="TOC2"/>
+            <w:tabs>
+              <w:tab w:val="right" w:leader="dot" w:pos="9350"/>
+            </w:tabs>
+            <w:rPr>
+              <w:noProof/>
+            </w:rPr>
+          </w:pPr>
+          <w:hyperlink w:anchor="_Toc130889692" w:history="1">
+            <w:r>
+              <w:rPr>
+                <w:rStyle w:val="Hyperlink"/>
+                <w:noProof/>
+              </w:rPr>
+              <w:t>Display kernel messages</w:t>
+            </w:r>
+            <w:r>
+              <w:rPr>
+                <w:noProof/>
+                <w:webHidden/>
+              </w:rPr>
+              <w:tab/>
+            </w:r>
+            <w:r>
+              <w:rPr>
+                <w:noProof/>
+                <w:webHidden/>
+              </w:rPr>
+              <w:fldChar w:fldCharType="begin"/>
+            </w:r>
+            <w:r>
+              <w:rPr>
+                <w:noProof/>
+                <w:webHidden/>
+              </w:rPr>
+              <w:instrText xml:space="preserve"> PAGEREF _Toc130889692 \h </w:instrText>
+            </w:r>
+            <w:r>
+              <w:rPr>
+                <w:noProof/>
+                <w:webHidden/>
+              </w:rPr>
+            </w:r>
+            <w:r>
+              <w:rPr>
+                <w:noProof/>
+                <w:webHidden/>
+              </w:rPr>
+              <w:fldChar w:fldCharType="separate"/>
+            </w:r>
+            <w:r>
+              <w:rPr>
+                <w:noProof/>
+                <w:webHidden/>
+              </w:rPr>
+              <w:t>4</w:t>
+            </w:r>
+            <w:r>
+              <w:rPr>
+                <w:noProof/>
+                <w:webHidden/>
+              </w:rPr>
+              <w:fldChar w:fldCharType="end"/>
+            </w:r>
+          </w:hyperlink>
+        </w:p>
+        <w:p>
+          <w:pPr>
+            <w:pStyle w:val="TOC2"/>
+            <w:tabs>
+              <w:tab w:val="right" w:leader="dot" w:pos="9350"/>
+            </w:tabs>
+            <w:rPr>
+              <w:noProof/>
+            </w:rPr>
+          </w:pPr>
+          <w:hyperlink w:anchor="_Toc130889693" w:history="1">
+            <w:r>
+              <w:rPr>
+                <w:rStyle w:val="Hyperlink"/>
+                <w:noProof/>
+              </w:rPr>
+              <w:t>Install driver via devcon</w:t>
+            </w:r>
+            <w:r>
+              <w:rPr>
+                <w:noProof/>
+                <w:webHidden/>
+              </w:rPr>
+              <w:tab/>
+            </w:r>
+            <w:r>
+              <w:rPr>
+                <w:noProof/>
+                <w:webHidden/>
+              </w:rPr>
+              <w:fldChar w:fldCharType="begin"/>
+            </w:r>
+            <w:r>
+              <w:rPr>
+                <w:noProof/>
+                <w:webHidden/>
+              </w:rPr>
+              <w:instrText xml:space="preserve"> PAGEREF _Toc130889693 \h </w:instrText>
+            </w:r>
+            <w:r>
+              <w:rPr>
+                <w:noProof/>
+                <w:webHidden/>
+              </w:rPr>
+            </w:r>
+            <w:r>
+              <w:rPr>
+                <w:noProof/>
+                <w:webHidden/>
+              </w:rPr>
+              <w:fldChar w:fldCharType="separate"/>
+            </w:r>
+            <w:r>
+              <w:rPr>
+                <w:noProof/>
+                <w:webHidden/>
+              </w:rPr>
+              <w:t>5</w:t>
+            </w:r>
+            <w:r>
+              <w:rPr>
+                <w:noProof/>
+                <w:webHidden/>
+              </w:rPr>
+              <w:fldChar w:fldCharType="end"/>
+            </w:r>
+          </w:hyperlink>
+        </w:p>
+        <w:p>
+          <w:pPr>
+            <w:pStyle w:val="TOC1"/>
+            <w:tabs>
+              <w:tab w:val="right" w:leader="dot" w:pos="9350"/>
+            </w:tabs>
+            <w:rPr>
+              <w:noProof/>
+            </w:rPr>
+          </w:pPr>
+          <w:hyperlink w:anchor="_Toc130889694" w:history="1">
+            <w:r>
+              <w:rPr>
+                <w:rStyle w:val="Hyperlink"/>
+                <w:noProof/>
+              </w:rPr>
+              <w:t>Windbg: print driver info</w:t>
+            </w:r>
+            <w:r>
+              <w:rPr>
+                <w:noProof/>
+                <w:webHidden/>
+              </w:rPr>
+              <w:tab/>
+            </w:r>
+            <w:r>
+              <w:rPr>
+                <w:noProof/>
+                <w:webHidden/>
+              </w:rPr>
+              <w:fldChar w:fldCharType="begin"/>
+            </w:r>
+            <w:r>
+              <w:rPr>
+                <w:noProof/>
+                <w:webHidden/>
+              </w:rPr>
+              <w:instrText xml:space="preserve"> PAGEREF _Toc130889694 \h </w:instrText>
+            </w:r>
+            <w:r>
+              <w:rPr>
+                <w:noProof/>
+                <w:webHidden/>
+              </w:rPr>
+            </w:r>
+            <w:r>
+              <w:rPr>
+                <w:noProof/>
+                <w:webHidden/>
+              </w:rPr>
+              <w:fldChar w:fldCharType="separate"/>
+            </w:r>
+            <w:r>
+              <w:rPr>
+                <w:noProof/>
+                <w:webHidden/>
+              </w:rPr>
+              <w:t>7</w:t>
+            </w:r>
+            <w:r>
+              <w:rPr>
+                <w:noProof/>
+                <w:webHidden/>
+              </w:rPr>
+              <w:fldChar w:fldCharType="end"/>
+            </w:r>
+          </w:hyperlink>
+        </w:p>
+        <w:p>
+          <w:pPr>
+            <w:pStyle w:val="TOC1"/>
+            <w:tabs>
+              <w:tab w:val="right" w:leader="dot" w:pos="9350"/>
+            </w:tabs>
+            <w:rPr>
+              <w:noProof/>
+            </w:rPr>
+          </w:pPr>
+          <w:hyperlink w:anchor="_Toc130889695" w:history="1">
+            <w:r>
+              <w:rPr>
+                <w:rStyle w:val="Hyperlink"/>
+                <w:noProof/>
+              </w:rPr>
+              <w:t>Fixing Windbg</w:t>
+            </w:r>
+            <w:r>
+              <w:rPr>
+                <w:noProof/>
+                <w:webHidden/>
+              </w:rPr>
+              <w:tab/>
+            </w:r>
+            <w:r>
+              <w:rPr>
+                <w:noProof/>
+                <w:webHidden/>
+              </w:rPr>
+              <w:fldChar w:fldCharType="begin"/>
+            </w:r>
+            <w:r>
+              <w:rPr>
+                <w:noProof/>
+                <w:webHidden/>
+              </w:rPr>
+              <w:instrText xml:space="preserve"> PAGEREF _Toc130889695 \h </w:instrText>
+            </w:r>
+            <w:r>
+              <w:rPr>
+                <w:noProof/>
+                <w:webHidden/>
+              </w:rPr>
+            </w:r>
+            <w:r>
+              <w:rPr>
+                <w:noProof/>
+                <w:webHidden/>
+              </w:rPr>
+              <w:fldChar w:fldCharType="separate"/>
+            </w:r>
+            <w:r>
+              <w:rPr>
+                <w:noProof/>
+                <w:webHidden/>
+              </w:rPr>
+              <w:t>9</w:t>
+            </w:r>
+            <w:r>
+              <w:rPr>
+                <w:noProof/>
+                <w:webHidden/>
+              </w:rPr>
+              <w:fldChar w:fldCharType="end"/>
+            </w:r>
+          </w:hyperlink>
+        </w:p>
+        <w:p>
+          <w:pPr>
+            <w:pStyle w:val="TOC2"/>
+            <w:tabs>
+              <w:tab w:val="right" w:leader="dot" w:pos="9350"/>
+            </w:tabs>
+            <w:rPr>
+              <w:noProof/>
+            </w:rPr>
+          </w:pPr>
+          <w:hyperlink w:anchor="_Toc130889696" w:history="1">
+            <w:r>
+              <w:rPr>
+                <w:rStyle w:val="Hyperlink"/>
+                <w:noProof/>
+              </w:rPr>
+              <w:t>Online symbols</w:t>
+            </w:r>
+            <w:r>
+              <w:rPr>
+                <w:noProof/>
+                <w:webHidden/>
+              </w:rPr>
+              <w:tab/>
+            </w:r>
+            <w:r>
+              <w:rPr>
+                <w:noProof/>
+                <w:webHidden/>
+              </w:rPr>
+              <w:fldChar w:fldCharType="begin"/>
+            </w:r>
+            <w:r>
+              <w:rPr>
+                <w:noProof/>
+                <w:webHidden/>
+              </w:rPr>
+              <w:instrText xml:space="preserve"> PAGEREF _Toc130889696 \h </w:instrText>
+            </w:r>
+            <w:r>
+              <w:rPr>
+                <w:noProof/>
+                <w:webHidden/>
+              </w:rPr>
+            </w:r>
+            <w:r>
+              <w:rPr>
+                <w:noProof/>
+                <w:webHidden/>
+              </w:rPr>
+              <w:fldChar w:fldCharType="separate"/>
+            </w:r>
+            <w:r>
+              <w:rPr>
+                <w:noProof/>
+                <w:webHidden/>
+              </w:rPr>
+              <w:t>9</w:t>
+            </w:r>
+            <w:r>
+              <w:rPr>
+                <w:noProof/>
+                <w:webHidden/>
+              </w:rPr>
+              <w:fldChar w:fldCharType="end"/>
+            </w:r>
+          </w:hyperlink>
+        </w:p>
+        <w:p>
+          <w:pPr>
+            <w:pStyle w:val="TOC2"/>
+            <w:tabs>
+              <w:tab w:val="right" w:leader="dot" w:pos="9350"/>
+            </w:tabs>
+            <w:rPr>
+              <w:noProof/>
+            </w:rPr>
+          </w:pPr>
+          <w:hyperlink w:anchor="_Toc130889697" w:history="1">
+            <w:r>
+              <w:rPr>
+                <w:rStyle w:val="Hyperlink"/>
+                <w:noProof/>
+              </w:rPr>
+              <w:t>Offline Symbols</w:t>
+            </w:r>
+            <w:r>
+              <w:rPr>
+                <w:noProof/>
+                <w:webHidden/>
+              </w:rPr>
+              <w:tab/>
+            </w:r>
+            <w:r>
+              <w:rPr>
+                <w:noProof/>
+                <w:webHidden/>
+              </w:rPr>
+              <w:fldChar w:fldCharType="begin"/>
+            </w:r>
+            <w:r>
+              <w:rPr>
+                <w:noProof/>
+                <w:webHidden/>
+              </w:rPr>
+              <w:instrText xml:space="preserve"> PAGEREF _Toc130889697 \h </w:instrText>
+            </w:r>
+            <w:r>
+              <w:rPr>
+                <w:noProof/>
+                <w:webHidden/>
+              </w:rPr>
+            </w:r>
+            <w:r>
+              <w:rPr>
+                <w:noProof/>
+                <w:webHidden/>
+              </w:rPr>
+              <w:fldChar w:fldCharType="separate"/>
+            </w:r>
+            <w:r>
+              <w:rPr>
+                <w:noProof/>
+                <w:webHidden/>
+              </w:rPr>
+              <w:t>11</w:t>
+            </w:r>
+            <w:r>
+              <w:rPr>
+                <w:noProof/>
+                <w:webHidden/>
+              </w:rPr>
+              <w:fldChar w:fldCharType="end"/>
+            </w:r>
+          </w:hyperlink>
+        </w:p>
+        <w:p>
+          <w:r>
+            <w:rPr>
+              <w:b/>
+              <w:bCs/>
+              <w:noProof/>
+            </w:rPr>
+            <w:fldChar w:fldCharType="end"/>
+          </w:r>
+        </w:p>
+      </w:sdtContent>
+    </w:sdt>
+    <w:p>
+      <w:pPr>
+        <w:rPr>
+          <w:rFonts w:asciiTheme="majorHAnsi" w:eastAsiaTheme="majorEastAsia" w:hAnsiTheme="majorHAnsi" w:cstheme="majorBidi"/>
+          <w:noProof/>
+          <w:color w:val="2F5496" w:themeColor="accent1" w:themeShade="BF"/>
+          <w:sz w:val="32"/>
+          <w:szCs w:val="32"/>
+        </w:rPr>
+      </w:pPr>
+      <w:r>
+        <w:rPr>
+          <w:noProof/>
+        </w:rPr>
+        <w:br w:type="page"/>
+      </w:r>
+    </w:p>
+    <w:p>
+      <w:pPr>
+        <w:pStyle w:val="Heading1"/>
+        <w:rPr>
+          <w:noProof/>
+        </w:rPr>
+      </w:pPr>
+      <w:bookmarkStart w:id="0" w:name="_Toc130889689"/>
+      <w:r>
+        <w:rPr>
+          <w:noProof/>
+        </w:rPr>
+        <w:lastRenderedPageBreak/>
+        <w:t>First Steps</w:t>
+      </w:r>
+      <w:bookmarkEnd w:id="0"/>
+    </w:p>
+    <w:p>
+      <w:r>
+        <w:rPr>
+          <w:b/>
+          <w:bCs/>
+        </w:rPr>
+        <w:t xml:space="preserve">1. </w:t>
+      </w:r>
+      <w:r>
+        <w:t xml:space="preserve">Read this and finish </w:t>
+      </w:r>
+      <w:r>
+        <w:t xml:space="preserve">writing </w:t>
+      </w:r>
+      <w:r>
+        <w:t xml:space="preserve">your driver: </w:t>
+      </w:r>
+      <w:r>
+        <w:t>Write a Hello World Windows Driver (KMDF)</w:t>
+      </w:r>
+      <w:r>
+        <w:rPr>
+          <w:rStyle w:val="FootnoteReference"/>
+        </w:rPr>
+        <w:footnoteReference w:id="1"/>
+      </w:r>
+    </w:p>
+    <w:p>
+      <w:r>
+        <w:rPr>
+          <w:b/>
+          <w:bCs/>
+        </w:rPr>
+        <w:t xml:space="preserve">2. </w:t>
+      </w:r>
+      <w:r>
+        <w:t>Setup a VM and prepare it for debugging:</w:t>
+      </w:r>
+    </w:p>
+    <w:p>
+      <w:pPr>
+        <w:pStyle w:val="ListParagraph"/>
+        <w:numPr>
+          <w:ilvl w:val="0"/>
+          <w:numId w:val="1"/>
+        </w:numPr>
+      </w:pPr>
+      <w:r>
+        <w:t>Create a snapshot</w:t>
+      </w:r>
+      <w:r>
+        <w:t xml:space="preserve"> just in case</w:t>
+      </w:r>
+    </w:p>
+    <w:p>
+      <w:pPr>
+        <w:pStyle w:val="ListParagraph"/>
+        <w:numPr>
+          <w:ilvl w:val="0"/>
+          <w:numId w:val="1"/>
+        </w:numPr>
+      </w:pPr>
+      <w:r>
+        <w:t>Install WDK</w:t>
+      </w:r>
+    </w:p>
+    <w:p>
+      <w:pPr>
+        <w:pStyle w:val="ListParagraph"/>
+        <w:numPr>
+          <w:ilvl w:val="0"/>
+          <w:numId w:val="1"/>
+        </w:numPr>
+      </w:pPr>
+      <w:r>
+        <w:t>Install Windbg or DebugView</w:t>
+      </w:r>
+    </w:p>
+    <w:p>
+      <w:pPr>
+        <w:pStyle w:val="ListParagraph"/>
+        <w:numPr>
+          <w:ilvl w:val="0"/>
+          <w:numId w:val="1"/>
+        </w:numPr>
+      </w:pPr>
+      <w:r>
+        <w:t>Enable test signing</w:t>
+      </w:r>
+      <w:r>
+        <w:rPr>
+          <w:rStyle w:val="FootnoteReference"/>
+        </w:rPr>
+        <w:footnoteReference w:id="2"/>
+      </w:r>
+    </w:p>
+    <w:p>
+      <w:pPr>
+        <w:pStyle w:val="ListParagraph"/>
+        <w:numPr>
+          <w:ilvl w:val="1"/>
+          <w:numId w:val="1"/>
+        </w:numPr>
+      </w:pPr>
+      <w:r>
+        <w:t>bcdedit /set nointegritychecks on</w:t>
+      </w:r>
+    </w:p>
+    <w:p>
+      <w:pPr>
+        <w:pStyle w:val="ListParagraph"/>
+        <w:numPr>
+          <w:ilvl w:val="1"/>
+          <w:numId w:val="1"/>
+        </w:numPr>
+      </w:pPr>
+      <w:r>
+        <w:t>bcdedit /set loadoptions DDISABLE_INTEGRITY_CHECKS</w:t>
+      </w:r>
+    </w:p>
+    <w:p>
+      <w:pPr>
+        <w:pStyle w:val="ListParagraph"/>
+        <w:numPr>
+          <w:ilvl w:val="1"/>
+          <w:numId w:val="1"/>
+        </w:numPr>
+      </w:pPr>
+      <w:r>
+        <w:t>bcdedit /set testsigning on</w:t>
+      </w:r>
+    </w:p>
+    <w:p>
+      <w:pPr>
+        <w:pStyle w:val="ListParagraph"/>
+        <w:numPr>
+          <w:ilvl w:val="0"/>
+          <w:numId w:val="1"/>
+        </w:numPr>
+      </w:pPr>
+      <w:r>
+        <w:t>Reboot</w:t>
+      </w:r>
+    </w:p>
+    <w:p>
+      <w:r>
+        <w:t>This doesn’t work on a V</w:t>
+      </w:r>
+      <w:r>
+        <w:t>M</w:t>
+      </w:r>
+      <w:r>
+        <w:t xml:space="preserve">: </w:t>
+      </w:r>
+      <w:r>
+        <w:t>Provision a computer for driver deployment and testing (WDK 10)</w:t>
+      </w:r>
+      <w:r>
+        <w:rPr>
+          <w:rStyle w:val="FootnoteReference"/>
+        </w:rPr>
+        <w:footnoteReference w:id="3"/>
+      </w:r>
+    </w:p>
+    <w:p>
+      <w:r>
+        <w:t>Refer to the abovementioned guide only when you have a spare physical machine</w:t>
+      </w:r>
+      <w:r>
+        <w:t>.</w:t>
+      </w:r>
+    </w:p>
+    <w:p>
+      <w:r>
+        <w:rPr>
+          <w:b/>
+          <w:bCs/>
+        </w:rPr>
+        <w:t>3.</w:t>
+      </w:r>
+      <w:r>
+        <w:t xml:space="preserve"> Install the driver and start debugging</w:t>
+      </w:r>
+    </w:p>
+    <w:p>
+      <w:pPr>
+        <w:pStyle w:val="Heading1"/>
+        <w:rPr>
+          <w:noProof/>
+        </w:rPr>
+      </w:pPr>
+      <w:bookmarkStart w:id="1" w:name="_Toc130889690"/>
+      <w:r>
+        <w:rPr>
+          <w:noProof/>
+        </w:rPr>
+        <w:t>Fixing the build: signature</w:t>
+      </w:r>
+      <w:r>
+        <w:rPr>
+          <w:noProof/>
+        </w:rPr>
+        <w:t>, inf2cat</w:t>
+      </w:r>
+      <w:bookmarkEnd w:id="1"/>
+    </w:p>
     <w:p>
       <w:pPr>
         <w:rPr>
@@ -44,7 +970,7 @@
                     </pic:cNvPicPr>
                   </pic:nvPicPr>
                   <pic:blipFill>
-                    <a:blip r:embed="rId4">
+                    <a:blip r:embed="rId8">
                       <a:extLst>
                         <a:ext uri="{28A0092B-C50C-407E-A947-70E740481C1C}">
                           <a14:useLocalDpi xmlns:a14="http://schemas.microsoft.com/office/drawing/2010/main" val="0"/>
@@ -95,7 +1021,7 @@
       <w:r>
         <w:t xml:space="preserve">. </w:t>
       </w:r>
-      <w:hyperlink r:id="rId5" w:history="1">
+      <w:hyperlink r:id="rId9" w:history="1">
         <w:r>
           <w:rPr>
             <w:rStyle w:val="Hyperlink"/>
@@ -109,6 +1035,7 @@
         <w:rPr>
           <w:noProof/>
         </w:rPr>
+        <w:lastRenderedPageBreak/>
         <w:drawing>
           <wp:inline distT="0" distB="0" distL="0" distR="0" wp14:anchorId="1CB7DE72" wp14:editId="50C1D0AC">
             <wp:extent cx="5943600" cy="2124075"/>
@@ -125,7 +1052,7 @@
                     <pic:cNvPicPr/>
                   </pic:nvPicPr>
                   <pic:blipFill>
-                    <a:blip r:embed="rId6"/>
+                    <a:blip r:embed="rId10"/>
                     <a:stretch>
                       <a:fillRect/>
                     </a:stretch>
@@ -171,7 +1098,6 @@
         <w:rPr>
           <w:noProof/>
         </w:rPr>
-        <w:lastRenderedPageBreak/>
         <w:drawing>
           <wp:inline distT="0" distB="0" distL="0" distR="0" wp14:anchorId="3E029095" wp14:editId="78400AB7">
             <wp:extent cx="4006446" cy="2773266"/>
@@ -188,7 +1114,7 @@
                     <pic:cNvPicPr/>
                   </pic:nvPicPr>
                   <pic:blipFill>
-                    <a:blip r:embed="rId7"/>
+                    <a:blip r:embed="rId11"/>
                     <a:stretch>
                       <a:fillRect/>
                     </a:stretch>
@@ -224,7 +1150,7 @@
       <w:r>
         <w:t xml:space="preserve"> </w:t>
       </w:r>
-      <w:hyperlink r:id="rId8" w:history="1">
+      <w:hyperlink r:id="rId12" w:history="1">
         <w:r>
           <w:rPr>
             <w:rStyle w:val="Hyperlink"/>
@@ -238,6 +1164,7 @@
         <w:rPr>
           <w:noProof/>
         </w:rPr>
+        <w:lastRenderedPageBreak/>
         <w:drawing>
           <wp:inline distT="0" distB="0" distL="0" distR="0" wp14:anchorId="28916387" wp14:editId="79A4D76A">
             <wp:extent cx="5943600" cy="2967990"/>
@@ -254,7 +1181,7 @@
                     <pic:cNvPicPr/>
                   </pic:nvPicPr>
                   <pic:blipFill>
-                    <a:blip r:embed="rId9"/>
+                    <a:blip r:embed="rId13"/>
                     <a:stretch>
                       <a:fillRect/>
                     </a:stretch>
@@ -283,11 +1210,34 @@
         <w:t>he installation should work fine from here on.</w:t>
       </w:r>
       <w:r>
-        <w:t xml:space="preserve"> </w:t>
-      </w:r>
-      <w:r>
-        <w:t>Copy the “.inf, .cat, .sys” into your target machine, right click on the “.inf” file and then “Install”.</w:t>
-      </w:r>
+        <w:t xml:space="preserve"> Copy the “.inf, .cat, .sys” into your target machine, right click on the “.inf” file and then “Install”.</w:t>
+      </w:r>
+    </w:p>
+    <w:p/>
+    <w:p/>
+    <w:p/>
+    <w:p>
+      <w:pPr>
+        <w:pStyle w:val="Heading1"/>
+      </w:pPr>
+      <w:bookmarkStart w:id="2" w:name="_Toc130889691"/>
+      <w:r>
+        <w:t>Fixing DebugView</w:t>
+      </w:r>
+      <w:bookmarkEnd w:id="2"/>
+    </w:p>
+    <w:p>
+      <w:pPr>
+        <w:pStyle w:val="Heading2"/>
+      </w:pPr>
+      <w:bookmarkStart w:id="3" w:name="_Toc130889692"/>
+      <w:r>
+        <w:t>D</w:t>
+      </w:r>
+      <w:r>
+        <w:t>isplay kernel messages</w:t>
+      </w:r>
+      <w:bookmarkEnd w:id="3"/>
     </w:p>
     <w:p>
       <w:r>
@@ -299,7 +1249,6 @@
         <w:rPr>
           <w:noProof/>
         </w:rPr>
-        <w:lastRenderedPageBreak/>
         <w:drawing>
           <wp:inline distT="0" distB="0" distL="0" distR="0" wp14:anchorId="5D6C3C4B" wp14:editId="1B4C02CB">
             <wp:extent cx="5943600" cy="2677160"/>
@@ -316,7 +1265,7 @@
                     <pic:cNvPicPr/>
                   </pic:nvPicPr>
                   <pic:blipFill>
-                    <a:blip r:embed="rId10"/>
+                    <a:blip r:embed="rId14"/>
                     <a:stretch>
                       <a:fillRect/>
                     </a:stretch>
@@ -342,6 +1291,7 @@
     </w:p>
     <w:p>
       <w:r>
+        <w:lastRenderedPageBreak/>
         <w:t>First, ensure DebugView is instructed to capture everything:</w:t>
       </w:r>
     </w:p>
@@ -366,7 +1316,7 @@
                     <pic:cNvPicPr/>
                   </pic:nvPicPr>
                   <pic:blipFill>
-                    <a:blip r:embed="rId11"/>
+                    <a:blip r:embed="rId15"/>
                     <a:stretch>
                       <a:fillRect/>
                     </a:stretch>
@@ -388,19 +1338,34 @@
       </w:r>
     </w:p>
     <w:p>
+      <w:pPr>
+        <w:pStyle w:val="Heading2"/>
+      </w:pPr>
+      <w:bookmarkStart w:id="4" w:name="_Toc130889693"/>
+      <w:r>
+        <w:t>I</w:t>
+      </w:r>
+      <w:r>
+        <w:t>nstall driver via devcon</w:t>
+      </w:r>
+      <w:bookmarkEnd w:id="4"/>
+    </w:p>
+    <w:p>
       <w:r>
         <w:t>And install a device using devcon.exe, find out the “Hardware ID” like this:</w:t>
       </w:r>
     </w:p>
     <w:p>
-      <w:r>
-        <w:rPr>
-          <w:noProof/>
-        </w:rPr>
-        <w:lastRenderedPageBreak/>
+      <w:pPr>
+        <w:jc w:val="center"/>
+      </w:pPr>
+      <w:r>
+        <w:rPr>
+          <w:noProof/>
+        </w:rPr>
         <w:drawing>
-          <wp:inline distT="0" distB="0" distL="0" distR="0" wp14:anchorId="7620F07D" wp14:editId="2C21D0A8">
-            <wp:extent cx="5943600" cy="3220085"/>
+          <wp:inline distT="0" distB="0" distL="0" distR="0" wp14:anchorId="7620F07D" wp14:editId="24EC910C">
+            <wp:extent cx="5926496" cy="3321050"/>
             <wp:effectExtent l="0" t="0" r="0" b="0"/>
             <wp:docPr id="6" name="Picture 6"/>
             <wp:cNvGraphicFramePr>
@@ -413,20 +1378,27 @@
                     <pic:cNvPr id="1" name=""/>
                     <pic:cNvPicPr/>
                   </pic:nvPicPr>
-                  <pic:blipFill>
-                    <a:blip r:embed="rId12"/>
-                    <a:stretch>
-                      <a:fillRect/>
-                    </a:stretch>
+                  <pic:blipFill rotWithShape="1">
+                    <a:blip r:embed="rId16"/>
+                    <a:srcRect l="512" t="5965" r="26926" b="18981"/>
+                    <a:stretch/>
                   </pic:blipFill>
-                  <pic:spPr>
+                  <pic:spPr bwMode="auto">
                     <a:xfrm>
                       <a:off x="0" y="0"/>
-                      <a:ext cx="5943600" cy="3220085"/>
+                      <a:ext cx="5972566" cy="3346867"/>
                     </a:xfrm>
                     <a:prstGeom prst="rect">
                       <a:avLst/>
                     </a:prstGeom>
+                    <a:ln>
+                      <a:noFill/>
+                    </a:ln>
+                    <a:extLst>
+                      <a:ext uri="{53640926-AAD7-44D8-BBD7-CCE9431645EC}">
+                        <a14:shadowObscured xmlns:a14="http://schemas.microsoft.com/office/drawing/2010/main"/>
+                      </a:ext>
+                    </a:extLst>
                   </pic:spPr>
                 </pic:pic>
               </a:graphicData>
@@ -437,14 +1409,18 @@
     </w:p>
     <w:p>
       <w:r>
-        <w:t>Right after installing the driver, you should be able to see something like this in DebugView.</w:t>
-      </w:r>
-    </w:p>
-    <w:p>
-      <w:r>
-        <w:rPr>
-          <w:noProof/>
-        </w:rPr>
+        <w:t>Right after installing the driver, you should be able to see something like this in DebugView</w:t>
+      </w:r>
+      <w:r>
+        <w:t>.</w:t>
+      </w:r>
+    </w:p>
+    <w:p>
+      <w:r>
+        <w:rPr>
+          <w:noProof/>
+        </w:rPr>
+        <w:lastRenderedPageBreak/>
         <w:drawing>
           <wp:inline distT="0" distB="0" distL="0" distR="0" wp14:anchorId="4988A39D" wp14:editId="1FCBEBC1">
             <wp:extent cx="5943600" cy="4357370"/>
@@ -461,7 +1437,7 @@
                     <pic:cNvPicPr/>
                   </pic:nvPicPr>
                   <pic:blipFill>
-                    <a:blip r:embed="rId13"/>
+                    <a:blip r:embed="rId17"/>
                     <a:stretch>
                       <a:fillRect/>
                     </a:stretch>
@@ -484,19 +1460,23 @@
     </w:p>
     <w:p>
       <w:r>
-        <w:lastRenderedPageBreak/>
         <w:t>This is exactly what we wanted the driver to print by calling KdPrintEx.</w:t>
       </w:r>
     </w:p>
     <w:p>
+      <w:pPr>
+        <w:rPr>
+          <w:noProof/>
+        </w:rPr>
+      </w:pPr>
       <w:r>
         <w:rPr>
           <w:noProof/>
         </w:rPr>
         <w:drawing>
-          <wp:inline distT="0" distB="0" distL="0" distR="0" wp14:anchorId="1FB91986" wp14:editId="5DEF2D0C">
-            <wp:extent cx="5943600" cy="3437255"/>
-            <wp:effectExtent l="0" t="0" r="0" b="0"/>
+          <wp:inline distT="0" distB="0" distL="0" distR="0" wp14:anchorId="1FB91986" wp14:editId="425F09A2">
+            <wp:extent cx="6290945" cy="2171666"/>
+            <wp:effectExtent l="0" t="0" r="0" b="635"/>
             <wp:docPr id="9" name="Picture 9" descr="Graphical user interface, text, application&#10;&#10;Description automatically generated"/>
             <wp:cNvGraphicFramePr>
               <a:graphicFrameLocks xmlns:a="http://schemas.openxmlformats.org/drawingml/2006/main" noChangeAspect="1"/>
@@ -508,20 +1488,27 @@
                     <pic:cNvPr id="9" name="Picture 9" descr="Graphical user interface, text, application&#10;&#10;Description automatically generated"/>
                     <pic:cNvPicPr/>
                   </pic:nvPicPr>
-                  <pic:blipFill>
-                    <a:blip r:embed="rId14"/>
-                    <a:stretch>
-                      <a:fillRect/>
-                    </a:stretch>
+                  <pic:blipFill rotWithShape="1">
+                    <a:blip r:embed="rId18"/>
+                    <a:srcRect l="10737" t="56565" r="16498"/>
+                    <a:stretch/>
                   </pic:blipFill>
-                  <pic:spPr>
+                  <pic:spPr bwMode="auto">
                     <a:xfrm>
                       <a:off x="0" y="0"/>
-                      <a:ext cx="5943600" cy="3437255"/>
+                      <a:ext cx="6315137" cy="2180017"/>
                     </a:xfrm>
                     <a:prstGeom prst="rect">
                       <a:avLst/>
                     </a:prstGeom>
+                    <a:ln>
+                      <a:noFill/>
+                    </a:ln>
+                    <a:extLst>
+                      <a:ext uri="{53640926-AAD7-44D8-BBD7-CCE9431645EC}">
+                        <a14:shadowObscured xmlns:a14="http://schemas.microsoft.com/office/drawing/2010/main"/>
+                      </a:ext>
+                    </a:extLst>
                   </pic:spPr>
                 </pic:pic>
               </a:graphicData>
@@ -531,15 +1518,25 @@
       </w:r>
     </w:p>
     <w:p>
+      <w:pPr>
+        <w:rPr>
+          <w:noProof/>
+        </w:rPr>
+      </w:pPr>
+      <w:r>
+        <w:t>“kmdfHelloWorld Device” can be seen down at the bottom in “Device Manager”.</w:t>
+      </w:r>
+    </w:p>
+    <w:p>
       <w:r>
         <w:rPr>
           <w:noProof/>
         </w:rPr>
         <w:lastRenderedPageBreak/>
         <w:drawing>
-          <wp:inline distT="0" distB="0" distL="0" distR="0" wp14:anchorId="75D6BE2C" wp14:editId="4A4AA262">
-            <wp:extent cx="4353533" cy="5925377"/>
-            <wp:effectExtent l="0" t="0" r="9525" b="0"/>
+          <wp:inline distT="0" distB="0" distL="0" distR="0" wp14:anchorId="75D6BE2C" wp14:editId="15075A40">
+            <wp:extent cx="3123210" cy="4250845"/>
+            <wp:effectExtent l="0" t="0" r="1270" b="0"/>
             <wp:docPr id="8" name="Picture 8" descr="Graphical user interface, text, application&#10;&#10;Description automatically generated with medium confidence"/>
             <wp:cNvGraphicFramePr>
               <a:graphicFrameLocks xmlns:a="http://schemas.openxmlformats.org/drawingml/2006/main" noChangeAspect="1"/>
@@ -552,7 +1549,7 @@
                     <pic:cNvPicPr/>
                   </pic:nvPicPr>
                   <pic:blipFill>
-                    <a:blip r:embed="rId15"/>
+                    <a:blip r:embed="rId19"/>
                     <a:stretch>
                       <a:fillRect/>
                     </a:stretch>
@@ -560,7 +1557,7 @@
                   <pic:spPr>
                     <a:xfrm>
                       <a:off x="0" y="0"/>
-                      <a:ext cx="4353533" cy="5925377"/>
+                      <a:ext cx="3127847" cy="4257156"/>
                     </a:xfrm>
                     <a:prstGeom prst="rect">
                       <a:avLst/>
@@ -572,7 +1569,889 @@
           </wp:inline>
         </w:drawing>
       </w:r>
-    </w:p>
+      <w:r>
+        <w:t xml:space="preserve"> </w:t>
+      </w:r>
+    </w:p>
+    <w:p/>
+    <w:p/>
+    <w:p>
+      <w:pPr>
+        <w:pStyle w:val="Heading1"/>
+      </w:pPr>
+      <w:bookmarkStart w:id="5" w:name="_Toc130889694"/>
+      <w:r>
+        <w:t>Windbg: print driver info</w:t>
+      </w:r>
+      <w:bookmarkEnd w:id="5"/>
+    </w:p>
+    <w:p>
+      <w:r>
+        <w:t>Start up Windbg, select Kernel debugging and select “Local”</w:t>
+      </w:r>
+    </w:p>
+    <w:p>
+      <w:r>
+        <w:rPr>
+          <w:noProof/>
+        </w:rPr>
+        <w:drawing>
+          <wp:inline distT="0" distB="0" distL="0" distR="0" wp14:anchorId="3B978DAB" wp14:editId="28CDDDD3">
+            <wp:extent cx="4962525" cy="2051645"/>
+            <wp:effectExtent l="0" t="0" r="0" b="6350"/>
+            <wp:docPr id="14" name="Picture 14" descr="Graphical user interface, application&#10;&#10;Description automatically generated"/>
+            <wp:cNvGraphicFramePr>
+              <a:graphicFrameLocks xmlns:a="http://schemas.openxmlformats.org/drawingml/2006/main" noChangeAspect="1"/>
+            </wp:cNvGraphicFramePr>
+            <a:graphic xmlns:a="http://schemas.openxmlformats.org/drawingml/2006/main">
+              <a:graphicData uri="http://schemas.openxmlformats.org/drawingml/2006/picture">
+                <pic:pic xmlns:pic="http://schemas.openxmlformats.org/drawingml/2006/picture">
+                  <pic:nvPicPr>
+                    <pic:cNvPr id="14" name="Picture 14" descr="Graphical user interface, application&#10;&#10;Description automatically generated"/>
+                    <pic:cNvPicPr>
+                      <a:picLocks noChangeAspect="1" noChangeArrowheads="1"/>
+                    </pic:cNvPicPr>
+                  </pic:nvPicPr>
+                  <pic:blipFill>
+                    <a:blip r:embed="rId20">
+                      <a:extLst>
+                        <a:ext uri="{28A0092B-C50C-407E-A947-70E740481C1C}">
+                          <a14:useLocalDpi xmlns:a14="http://schemas.microsoft.com/office/drawing/2010/main" val="0"/>
+                        </a:ext>
+                      </a:extLst>
+                    </a:blip>
+                    <a:srcRect/>
+                    <a:stretch>
+                      <a:fillRect/>
+                    </a:stretch>
+                  </pic:blipFill>
+                  <pic:spPr bwMode="auto">
+                    <a:xfrm>
+                      <a:off x="0" y="0"/>
+                      <a:ext cx="4977040" cy="2057646"/>
+                    </a:xfrm>
+                    <a:prstGeom prst="rect">
+                      <a:avLst/>
+                    </a:prstGeom>
+                    <a:noFill/>
+                    <a:ln>
+                      <a:noFill/>
+                    </a:ln>
+                  </pic:spPr>
+                </pic:pic>
+              </a:graphicData>
+            </a:graphic>
+          </wp:inline>
+        </w:drawing>
+      </w:r>
+    </w:p>
+    <w:p>
+      <w:r>
+        <w:rPr>
+          <w:noProof/>
+        </w:rPr>
+        <w:lastRenderedPageBreak/>
+        <w:drawing>
+          <wp:inline distT="0" distB="0" distL="0" distR="0" wp14:anchorId="0FD9264A" wp14:editId="189EA82C">
+            <wp:extent cx="4286848" cy="3029373"/>
+            <wp:effectExtent l="0" t="0" r="0" b="0"/>
+            <wp:docPr id="13" name="Picture 13" descr="Graphical user interface, text, application&#10;&#10;Description automatically generated"/>
+            <wp:cNvGraphicFramePr>
+              <a:graphicFrameLocks xmlns:a="http://schemas.openxmlformats.org/drawingml/2006/main" noChangeAspect="1"/>
+            </wp:cNvGraphicFramePr>
+            <a:graphic xmlns:a="http://schemas.openxmlformats.org/drawingml/2006/main">
+              <a:graphicData uri="http://schemas.openxmlformats.org/drawingml/2006/picture">
+                <pic:pic xmlns:pic="http://schemas.openxmlformats.org/drawingml/2006/picture">
+                  <pic:nvPicPr>
+                    <pic:cNvPr id="13" name="Picture 13" descr="Graphical user interface, text, application&#10;&#10;Description automatically generated"/>
+                    <pic:cNvPicPr/>
+                  </pic:nvPicPr>
+                  <pic:blipFill>
+                    <a:blip r:embed="rId21"/>
+                    <a:stretch>
+                      <a:fillRect/>
+                    </a:stretch>
+                  </pic:blipFill>
+                  <pic:spPr>
+                    <a:xfrm>
+                      <a:off x="0" y="0"/>
+                      <a:ext cx="4286848" cy="3029373"/>
+                    </a:xfrm>
+                    <a:prstGeom prst="rect">
+                      <a:avLst/>
+                    </a:prstGeom>
+                  </pic:spPr>
+                </pic:pic>
+              </a:graphicData>
+            </a:graphic>
+          </wp:inline>
+        </w:drawing>
+      </w:r>
+    </w:p>
+    <w:p>
+      <w:r>
+        <w:t>Open Command window (press Alt+1) and ente</w:t>
+      </w:r>
+      <w:r>
+        <w:t>r</w:t>
+      </w:r>
+    </w:p>
+    <w:p>
+      <w:pPr>
+        <w:pStyle w:val="Consolas"/>
+        <w:ind w:firstLine="720"/>
+      </w:pPr>
+      <w:r>
+        <w:t>!</w:t>
+      </w:r>
+      <w:r>
+        <w:t>drvobj</w:t>
+      </w:r>
+      <w:r>
+        <w:t xml:space="preserve"> &lt;driver&gt; 2</w:t>
+      </w:r>
+    </w:p>
+    <w:p>
+      <w:r>
+        <w:rPr>
+          <w:noProof/>
+        </w:rPr>
+        <w:lastRenderedPageBreak/>
+        <w:drawing>
+          <wp:inline distT="0" distB="0" distL="0" distR="0" wp14:anchorId="4ECD3FCC" wp14:editId="6FF7BD34">
+            <wp:extent cx="5943600" cy="5039995"/>
+            <wp:effectExtent l="0" t="0" r="0" b="8255"/>
+            <wp:docPr id="15" name="Picture 15" descr="Text&#10;&#10;Description automatically generated"/>
+            <wp:cNvGraphicFramePr>
+              <a:graphicFrameLocks xmlns:a="http://schemas.openxmlformats.org/drawingml/2006/main" noChangeAspect="1"/>
+            </wp:cNvGraphicFramePr>
+            <a:graphic xmlns:a="http://schemas.openxmlformats.org/drawingml/2006/main">
+              <a:graphicData uri="http://schemas.openxmlformats.org/drawingml/2006/picture">
+                <pic:pic xmlns:pic="http://schemas.openxmlformats.org/drawingml/2006/picture">
+                  <pic:nvPicPr>
+                    <pic:cNvPr id="15" name="Picture 15" descr="Text&#10;&#10;Description automatically generated"/>
+                    <pic:cNvPicPr/>
+                  </pic:nvPicPr>
+                  <pic:blipFill>
+                    <a:blip r:embed="rId22"/>
+                    <a:stretch>
+                      <a:fillRect/>
+                    </a:stretch>
+                  </pic:blipFill>
+                  <pic:spPr>
+                    <a:xfrm>
+                      <a:off x="0" y="0"/>
+                      <a:ext cx="5943600" cy="5039995"/>
+                    </a:xfrm>
+                    <a:prstGeom prst="rect">
+                      <a:avLst/>
+                    </a:prstGeom>
+                  </pic:spPr>
+                </pic:pic>
+              </a:graphicData>
+            </a:graphic>
+          </wp:inline>
+        </w:drawing>
+      </w:r>
+    </w:p>
+    <w:p>
+      <w:pPr>
+        <w:pStyle w:val="Heading1"/>
+      </w:pPr>
+      <w:bookmarkStart w:id="6" w:name="_Toc130889695"/>
+      <w:r>
+        <w:t>Fixing Windbg</w:t>
+      </w:r>
+      <w:bookmarkEnd w:id="6"/>
+    </w:p>
+    <w:p>
+      <w:pPr>
+        <w:pStyle w:val="Heading2"/>
+      </w:pPr>
+      <w:bookmarkStart w:id="7" w:name="_Toc130889696"/>
+      <w:r>
+        <w:t>O</w:t>
+      </w:r>
+      <w:r>
+        <w:t xml:space="preserve">nline </w:t>
+      </w:r>
+      <w:r>
+        <w:t>symbols</w:t>
+      </w:r>
+      <w:bookmarkEnd w:id="7"/>
+    </w:p>
+    <w:p>
+      <w:r>
+        <w:t>Notice that calling “!drvobj” on Windbg command window gives you only the addresses. It could be valuable information if you can understand what these addresses are.</w:t>
+      </w:r>
+    </w:p>
+    <w:p>
+      <w:pPr>
+        <w:rPr>
+          <w:noProof/>
+        </w:rPr>
+      </w:pPr>
+      <w:r>
+        <w:lastRenderedPageBreak/>
+        <w:t>1 Create a folder C:\\symbols</w:t>
+      </w:r>
+      <w:r>
+        <w:rPr>
+          <w:noProof/>
+        </w:rPr>
+        <w:t xml:space="preserve"> </w:t>
+      </w:r>
+      <w:r>
+        <w:rPr>
+          <w:noProof/>
+        </w:rPr>
+        <w:t xml:space="preserve">             </w:t>
+      </w:r>
+      <w:r>
+        <w:rPr>
+          <w:noProof/>
+        </w:rPr>
+        <w:drawing>
+          <wp:inline distT="0" distB="0" distL="0" distR="0" wp14:anchorId="4C15ED4E" wp14:editId="521B84B5">
+            <wp:extent cx="2209800" cy="2610368"/>
+            <wp:effectExtent l="0" t="0" r="0" b="0"/>
+            <wp:docPr id="12" name="Picture 12" descr="Graphical user interface, application&#10;&#10;Description automatically generated"/>
+            <wp:cNvGraphicFramePr>
+              <a:graphicFrameLocks xmlns:a="http://schemas.openxmlformats.org/drawingml/2006/main" noChangeAspect="1"/>
+            </wp:cNvGraphicFramePr>
+            <a:graphic xmlns:a="http://schemas.openxmlformats.org/drawingml/2006/main">
+              <a:graphicData uri="http://schemas.openxmlformats.org/drawingml/2006/picture">
+                <pic:pic xmlns:pic="http://schemas.openxmlformats.org/drawingml/2006/picture">
+                  <pic:nvPicPr>
+                    <pic:cNvPr id="12" name="Picture 12" descr="Graphical user interface, application&#10;&#10;Description automatically generated"/>
+                    <pic:cNvPicPr/>
+                  </pic:nvPicPr>
+                  <pic:blipFill>
+                    <a:blip r:embed="rId23"/>
+                    <a:stretch>
+                      <a:fillRect/>
+                    </a:stretch>
+                  </pic:blipFill>
+                  <pic:spPr>
+                    <a:xfrm>
+                      <a:off x="0" y="0"/>
+                      <a:ext cx="2214264" cy="2615641"/>
+                    </a:xfrm>
+                    <a:prstGeom prst="rect">
+                      <a:avLst/>
+                    </a:prstGeom>
+                  </pic:spPr>
+                </pic:pic>
+              </a:graphicData>
+            </a:graphic>
+          </wp:inline>
+        </w:drawing>
+      </w:r>
+    </w:p>
+    <w:p>
+      <w:pPr>
+        <w:rPr>
+          <w:noProof/>
+        </w:rPr>
+      </w:pPr>
+      <w:r>
+        <w:rPr>
+          <w:noProof/>
+        </w:rPr>
+        <w:t xml:space="preserve">2 </w:t>
+      </w:r>
+      <w:r>
+        <w:rPr>
+          <w:noProof/>
+        </w:rPr>
+        <w:t xml:space="preserve">Windbg Commands: </w:t>
+      </w:r>
+    </w:p>
+    <w:p>
+      <w:pPr>
+        <w:pStyle w:val="Consolas"/>
+        <w:ind w:left="720"/>
+        <w:rPr>
+          <w:rStyle w:val="ConsolasChar"/>
+        </w:rPr>
+      </w:pPr>
+      <w:r>
+        <w:rPr>
+          <w:rStyle w:val="ConsolasChar"/>
+        </w:rPr>
+        <w:t>.sympath srv*https://msdl.microsoft.com/download/symbols*C:\Symbols</w:t>
+      </w:r>
+    </w:p>
+    <w:p>
+      <w:pPr>
+        <w:pStyle w:val="Consolas"/>
+        <w:ind w:left="720"/>
+      </w:pPr>
+      <w:r>
+        <w:t>.symfix+ c:\symbols</w:t>
+      </w:r>
+      <w:r>
+        <w:t xml:space="preserve">   </w:t>
+      </w:r>
+      <w:r>
+        <w:rPr>
+          <w:rStyle w:val="FootnoteReference"/>
+        </w:rPr>
+        <w:footnoteReference w:id="4"/>
+      </w:r>
+    </w:p>
+    <w:p>
+      <w:pPr>
+        <w:pStyle w:val="Consolas"/>
+        <w:ind w:left="720"/>
+      </w:pPr>
+      <w:r>
+        <w:t>.reload</w:t>
+      </w:r>
+    </w:p>
+    <w:p>
+      <w:pPr>
+        <w:pStyle w:val="Consolas"/>
+        <w:ind w:left="720"/>
+      </w:pPr>
+      <w:r>
+        <w:t xml:space="preserve">(or </w:t>
+      </w:r>
+      <w:r>
+        <w:t xml:space="preserve">.reload </w:t>
+      </w:r>
+      <w:r>
+        <w:t>/</w:t>
+      </w:r>
+      <w:r>
+        <w:t>f</w:t>
+      </w:r>
+      <w:r>
+        <w:t>)</w:t>
+      </w:r>
+    </w:p>
+    <w:p>
+      <w:pPr>
+        <w:rPr>
+          <w:noProof/>
+        </w:rPr>
+      </w:pPr>
+      <w:r>
+        <w:rPr>
+          <w:noProof/>
+        </w:rPr>
+        <w:drawing>
+          <wp:inline distT="0" distB="0" distL="0" distR="0" wp14:anchorId="4D57A87A" wp14:editId="40D1C789">
+            <wp:extent cx="5943600" cy="1992630"/>
+            <wp:effectExtent l="0" t="0" r="0" b="7620"/>
+            <wp:docPr id="17" name="Picture 17" descr="Table&#10;&#10;Description automatically generated"/>
+            <wp:cNvGraphicFramePr>
+              <a:graphicFrameLocks xmlns:a="http://schemas.openxmlformats.org/drawingml/2006/main" noChangeAspect="1"/>
+            </wp:cNvGraphicFramePr>
+            <a:graphic xmlns:a="http://schemas.openxmlformats.org/drawingml/2006/main">
+              <a:graphicData uri="http://schemas.openxmlformats.org/drawingml/2006/picture">
+                <pic:pic xmlns:pic="http://schemas.openxmlformats.org/drawingml/2006/picture">
+                  <pic:nvPicPr>
+                    <pic:cNvPr id="17" name="Picture 17" descr="Table&#10;&#10;Description automatically generated"/>
+                    <pic:cNvPicPr/>
+                  </pic:nvPicPr>
+                  <pic:blipFill>
+                    <a:blip r:embed="rId24"/>
+                    <a:stretch>
+                      <a:fillRect/>
+                    </a:stretch>
+                  </pic:blipFill>
+                  <pic:spPr>
+                    <a:xfrm>
+                      <a:off x="0" y="0"/>
+                      <a:ext cx="5943600" cy="1992630"/>
+                    </a:xfrm>
+                    <a:prstGeom prst="rect">
+                      <a:avLst/>
+                    </a:prstGeom>
+                  </pic:spPr>
+                </pic:pic>
+              </a:graphicData>
+            </a:graphic>
+          </wp:inline>
+        </w:drawing>
+      </w:r>
+    </w:p>
+    <w:p>
+      <w:pPr>
+        <w:rPr>
+          <w:noProof/>
+        </w:rPr>
+      </w:pPr>
+      <w:r>
+        <w:rPr>
+          <w:noProof/>
+        </w:rPr>
+        <w:t>R</w:t>
+      </w:r>
+      <w:r>
+        <w:rPr>
+          <w:noProof/>
+        </w:rPr>
+        <w:t>un !</w:t>
+      </w:r>
+      <w:r>
+        <w:rPr>
+          <w:b/>
+          <w:bCs/>
+          <w:i/>
+          <w:iCs/>
+          <w:noProof/>
+        </w:rPr>
+        <w:t>drvobj</w:t>
+      </w:r>
+      <w:r>
+        <w:rPr>
+          <w:noProof/>
+        </w:rPr>
+        <w:t xml:space="preserve"> again, notice that kmdfHelloWorld is a “driver pair”, namely </w:t>
+      </w:r>
+      <w:r>
+        <w:rPr>
+          <w:b/>
+          <w:bCs/>
+          <w:i/>
+          <w:iCs/>
+          <w:noProof/>
+        </w:rPr>
+        <w:t>(kmdfHelloWorld, Wdf01000)</w:t>
+      </w:r>
+      <w:r>
+        <w:rPr>
+          <w:noProof/>
+        </w:rPr>
+        <w:t>, meaning that this is a KMDF-based</w:t>
+      </w:r>
+      <w:r>
+        <w:rPr>
+          <w:noProof/>
+        </w:rPr>
+        <w:t xml:space="preserve"> </w:t>
+      </w:r>
+      <w:r>
+        <w:rPr>
+          <w:noProof/>
+        </w:rPr>
+        <w:t xml:space="preserve">WDM (Windows Driver Model) </w:t>
+      </w:r>
+      <w:r>
+        <w:rPr>
+          <w:noProof/>
+        </w:rPr>
+        <w:t>driver</w:t>
+      </w:r>
+      <w:r>
+        <w:rPr>
+          <w:noProof/>
+        </w:rPr>
+        <w:t>, using WDF (Windows Driver Framework</w:t>
+      </w:r>
+      <w:r>
+        <w:rPr>
+          <w:b/>
+          <w:bCs/>
+          <w:i/>
+          <w:iCs/>
+          <w:noProof/>
+          <w:color w:val="000000" w:themeColor="text1"/>
+          <w:sz w:val="24"/>
+          <w:szCs w:val="24"/>
+        </w:rPr>
+        <w:t>s</w:t>
+      </w:r>
+      <w:r>
+        <w:rPr>
+          <w:i/>
+          <w:iCs/>
+          <w:noProof/>
+          <w:color w:val="000000" w:themeColor="text1"/>
+        </w:rPr>
+        <w:t xml:space="preserve">, </w:t>
+      </w:r>
+      <w:r>
+        <w:rPr>
+          <w:noProof/>
+        </w:rPr>
+        <w:t xml:space="preserve">aka. </w:t>
+      </w:r>
+      <w:r>
+        <w:rPr>
+          <w:b/>
+          <w:bCs/>
+          <w:i/>
+          <w:iCs/>
+          <w:noProof/>
+        </w:rPr>
+        <w:t>Wdf01000</w:t>
+      </w:r>
+      <w:r>
+        <w:rPr>
+          <w:noProof/>
+        </w:rPr>
+        <w:t>)</w:t>
+      </w:r>
+      <w:r>
+        <w:rPr>
+          <w:noProof/>
+        </w:rPr>
+        <w:t>.</w:t>
+      </w:r>
+      <w:r>
+        <w:rPr>
+          <w:noProof/>
+        </w:rPr>
+        <w:t xml:space="preserve"> If you find what you’ve just read confusing, you might want to go through “Concepts for all driver developers”</w:t>
+      </w:r>
+      <w:r>
+        <w:rPr>
+          <w:rStyle w:val="FootnoteReference"/>
+          <w:noProof/>
+        </w:rPr>
+        <w:footnoteReference w:id="5"/>
+      </w:r>
+      <w:r>
+        <w:rPr>
+          <w:noProof/>
+        </w:rPr>
+        <w:t>.</w:t>
+      </w:r>
+    </w:p>
+    <w:p>
+      <w:pPr>
+        <w:rPr>
+          <w:noProof/>
+        </w:rPr>
+      </w:pPr>
+      <w:r>
+        <w:rPr>
+          <w:noProof/>
+        </w:rPr>
+        <w:lastRenderedPageBreak/>
+        <w:drawing>
+          <wp:inline distT="0" distB="0" distL="0" distR="0" wp14:anchorId="740879EF" wp14:editId="1B4EF863">
+            <wp:extent cx="5943600" cy="3879215"/>
+            <wp:effectExtent l="0" t="0" r="0" b="6985"/>
+            <wp:docPr id="18" name="Picture 18" descr="Table&#10;&#10;Description automatically generated"/>
+            <wp:cNvGraphicFramePr>
+              <a:graphicFrameLocks xmlns:a="http://schemas.openxmlformats.org/drawingml/2006/main" noChangeAspect="1"/>
+            </wp:cNvGraphicFramePr>
+            <a:graphic xmlns:a="http://schemas.openxmlformats.org/drawingml/2006/main">
+              <a:graphicData uri="http://schemas.openxmlformats.org/drawingml/2006/picture">
+                <pic:pic xmlns:pic="http://schemas.openxmlformats.org/drawingml/2006/picture">
+                  <pic:nvPicPr>
+                    <pic:cNvPr id="18" name="Picture 18" descr="Table&#10;&#10;Description automatically generated"/>
+                    <pic:cNvPicPr/>
+                  </pic:nvPicPr>
+                  <pic:blipFill>
+                    <a:blip r:embed="rId25"/>
+                    <a:stretch>
+                      <a:fillRect/>
+                    </a:stretch>
+                  </pic:blipFill>
+                  <pic:spPr>
+                    <a:xfrm>
+                      <a:off x="0" y="0"/>
+                      <a:ext cx="5943600" cy="3879215"/>
+                    </a:xfrm>
+                    <a:prstGeom prst="rect">
+                      <a:avLst/>
+                    </a:prstGeom>
+                  </pic:spPr>
+                </pic:pic>
+              </a:graphicData>
+            </a:graphic>
+          </wp:inline>
+        </w:drawing>
+      </w:r>
+    </w:p>
+    <w:p>
+      <w:pPr>
+        <w:rPr>
+          <w:noProof/>
+        </w:rPr>
+      </w:pPr>
+      <w:r>
+        <w:rPr>
+          <w:noProof/>
+        </w:rPr>
+        <w:t>As a side note, examining Sonicwall GVC’s driver (you have to first enable the device in “Device Manager”), you’ll see another type of driver pair: minoports and port drivers.</w:t>
+      </w:r>
+    </w:p>
+    <w:p>
+      <w:pPr>
+        <w:rPr>
+          <w:noProof/>
+        </w:rPr>
+      </w:pPr>
+      <w:r>
+        <w:rPr>
+          <w:noProof/>
+        </w:rPr>
+        <w:lastRenderedPageBreak/>
+        <w:drawing>
+          <wp:inline distT="0" distB="0" distL="0" distR="0" wp14:anchorId="104820B4" wp14:editId="772D60D1">
+            <wp:extent cx="5909481" cy="3862796"/>
+            <wp:effectExtent l="0" t="0" r="0" b="4445"/>
+            <wp:docPr id="16" name="Picture 16" descr="Text&#10;&#10;Description automatically generated"/>
+            <wp:cNvGraphicFramePr>
+              <a:graphicFrameLocks xmlns:a="http://schemas.openxmlformats.org/drawingml/2006/main" noChangeAspect="1"/>
+            </wp:cNvGraphicFramePr>
+            <a:graphic xmlns:a="http://schemas.openxmlformats.org/drawingml/2006/main">
+              <a:graphicData uri="http://schemas.openxmlformats.org/drawingml/2006/picture">
+                <pic:pic xmlns:pic="http://schemas.openxmlformats.org/drawingml/2006/picture">
+                  <pic:nvPicPr>
+                    <pic:cNvPr id="16" name="Picture 16" descr="Text&#10;&#10;Description automatically generated"/>
+                    <pic:cNvPicPr/>
+                  </pic:nvPicPr>
+                  <pic:blipFill rotWithShape="1">
+                    <a:blip r:embed="rId26"/>
+                    <a:srcRect l="2296" t="27216"/>
+                    <a:stretch/>
+                  </pic:blipFill>
+                  <pic:spPr bwMode="auto">
+                    <a:xfrm>
+                      <a:off x="0" y="0"/>
+                      <a:ext cx="5912801" cy="3864966"/>
+                    </a:xfrm>
+                    <a:prstGeom prst="rect">
+                      <a:avLst/>
+                    </a:prstGeom>
+                    <a:ln>
+                      <a:noFill/>
+                    </a:ln>
+                    <a:extLst>
+                      <a:ext uri="{53640926-AAD7-44D8-BBD7-CCE9431645EC}">
+                        <a14:shadowObscured xmlns:a14="http://schemas.microsoft.com/office/drawing/2010/main"/>
+                      </a:ext>
+                    </a:extLst>
+                  </pic:spPr>
+                </pic:pic>
+              </a:graphicData>
+            </a:graphic>
+          </wp:inline>
+        </w:drawing>
+      </w:r>
+    </w:p>
+    <w:p>
+      <w:pPr>
+        <w:rPr>
+          <w:noProof/>
+        </w:rPr>
+      </w:pPr>
+      <w:r>
+        <w:rPr>
+          <w:noProof/>
+        </w:rPr>
+        <w:t xml:space="preserve">The driver uses NDIS as the port (general) driver, and </w:t>
+      </w:r>
+      <w:r>
+        <w:rPr>
+          <w:b/>
+          <w:bCs/>
+          <w:i/>
+          <w:iCs/>
+          <w:noProof/>
+        </w:rPr>
+        <w:t>SWVNIC</w:t>
+      </w:r>
+      <w:r>
+        <w:rPr>
+          <w:noProof/>
+        </w:rPr>
+        <w:t xml:space="preserve"> is a miniport driver.</w:t>
+      </w:r>
+    </w:p>
+    <w:p>
+      <w:pPr>
+        <w:pStyle w:val="Heading2"/>
+        <w:rPr>
+          <w:noProof/>
+        </w:rPr>
+      </w:pPr>
+      <w:bookmarkStart w:id="8" w:name="_Toc130889697"/>
+      <w:r>
+        <w:rPr>
+          <w:noProof/>
+        </w:rPr>
+        <w:t>Offline Symbols</w:t>
+      </w:r>
+      <w:bookmarkEnd w:id="8"/>
+    </w:p>
+    <w:p>
+      <w:pPr>
+        <w:rPr>
+          <w:noProof/>
+        </w:rPr>
+      </w:pPr>
+      <w:r>
+        <w:rPr>
+          <w:noProof/>
+        </w:rPr>
+        <w:t>There’s no long offline symbol packages that you can download.</w:t>
+      </w:r>
+    </w:p>
+    <w:p>
+      <w:pPr>
+        <w:rPr>
+          <w:noProof/>
+        </w:rPr>
+      </w:pPr>
+      <w:r>
+        <w:rPr>
+          <w:noProof/>
+        </w:rPr>
+        <w:drawing>
+          <wp:inline distT="0" distB="0" distL="0" distR="0" wp14:anchorId="0913C58D" wp14:editId="177CFFC3">
+            <wp:extent cx="4097547" cy="2490486"/>
+            <wp:effectExtent l="0" t="0" r="0" b="5080"/>
+            <wp:docPr id="19" name="Picture 19" descr="Text&#10;&#10;Description automatically generated with low confidence"/>
+            <wp:cNvGraphicFramePr>
+              <a:graphicFrameLocks xmlns:a="http://schemas.openxmlformats.org/drawingml/2006/main" noChangeAspect="1"/>
+            </wp:cNvGraphicFramePr>
+            <a:graphic xmlns:a="http://schemas.openxmlformats.org/drawingml/2006/main">
+              <a:graphicData uri="http://schemas.openxmlformats.org/drawingml/2006/picture">
+                <pic:pic xmlns:pic="http://schemas.openxmlformats.org/drawingml/2006/picture">
+                  <pic:nvPicPr>
+                    <pic:cNvPr id="19" name="Picture 19" descr="Text&#10;&#10;Description automatically generated with low confidence"/>
+                    <pic:cNvPicPr/>
+                  </pic:nvPicPr>
+                  <pic:blipFill>
+                    <a:blip r:embed="rId27"/>
+                    <a:stretch>
+                      <a:fillRect/>
+                    </a:stretch>
+                  </pic:blipFill>
+                  <pic:spPr>
+                    <a:xfrm>
+                      <a:off x="0" y="0"/>
+                      <a:ext cx="4114765" cy="2500951"/>
+                    </a:xfrm>
+                    <a:prstGeom prst="rect">
+                      <a:avLst/>
+                    </a:prstGeom>
+                  </pic:spPr>
+                </pic:pic>
+              </a:graphicData>
+            </a:graphic>
+          </wp:inline>
+        </w:drawing>
+      </w:r>
+      <w:r>
+        <w:rPr>
+          <w:rStyle w:val="FootnoteReference"/>
+          <w:noProof/>
+        </w:rPr>
+        <w:footnoteReference w:id="6"/>
+      </w:r>
+    </w:p>
+    <w:p>
+      <w:pPr>
+        <w:rPr>
+          <w:noProof/>
+        </w:rPr>
+      </w:pPr>
+      <w:r>
+        <w:rPr>
+          <w:noProof/>
+        </w:rPr>
+        <w:t>You may try using symcheck to get the symbols (PDB, Program Database).</w:t>
+      </w:r>
+    </w:p>
+    <w:p>
+      <w:pPr>
+        <w:pStyle w:val="Consolas"/>
+      </w:pPr>
+      <w:r>
+        <w:lastRenderedPageBreak/>
+        <w:t>"C:\Program Files (x86)\Windows Kits\10\Debuggers\x86\symchk.exe" /r c:\windows /s SRV*c:\symbols\*http://msdl.microsoft.com/download/symbols</w:t>
+      </w:r>
+      <w:r>
+        <w:rPr>
+          <w:rStyle w:val="FootnoteReference"/>
+        </w:rPr>
+        <w:footnoteReference w:id="7"/>
+      </w:r>
+    </w:p>
+    <w:p>
+      <w:pPr>
+        <w:rPr>
+          <w:noProof/>
+        </w:rPr>
+      </w:pPr>
+      <w:r>
+        <w:rPr>
+          <w:noProof/>
+        </w:rPr>
+        <w:t>But expect to see errors:</w:t>
+      </w:r>
+    </w:p>
+    <w:p>
+      <w:pPr>
+        <w:rPr>
+          <w:noProof/>
+        </w:rPr>
+      </w:pPr>
+      <w:r>
+        <w:rPr>
+          <w:noProof/>
+        </w:rPr>
+        <w:drawing>
+          <wp:inline distT="0" distB="0" distL="0" distR="0" wp14:anchorId="3A3BE201" wp14:editId="6AEDBD61">
+            <wp:extent cx="5943600" cy="5481320"/>
+            <wp:effectExtent l="0" t="0" r="0" b="5080"/>
+            <wp:docPr id="11" name="Picture 11" descr="Text&#10;&#10;Description automatically generated"/>
+            <wp:cNvGraphicFramePr>
+              <a:graphicFrameLocks xmlns:a="http://schemas.openxmlformats.org/drawingml/2006/main" noChangeAspect="1"/>
+            </wp:cNvGraphicFramePr>
+            <a:graphic xmlns:a="http://schemas.openxmlformats.org/drawingml/2006/main">
+              <a:graphicData uri="http://schemas.openxmlformats.org/drawingml/2006/picture">
+                <pic:pic xmlns:pic="http://schemas.openxmlformats.org/drawingml/2006/picture">
+                  <pic:nvPicPr>
+                    <pic:cNvPr id="11" name="Picture 11" descr="Text&#10;&#10;Description automatically generated"/>
+                    <pic:cNvPicPr/>
+                  </pic:nvPicPr>
+                  <pic:blipFill>
+                    <a:blip r:embed="rId28"/>
+                    <a:stretch>
+                      <a:fillRect/>
+                    </a:stretch>
+                  </pic:blipFill>
+                  <pic:spPr>
+                    <a:xfrm>
+                      <a:off x="0" y="0"/>
+                      <a:ext cx="5943600" cy="5481320"/>
+                    </a:xfrm>
+                    <a:prstGeom prst="rect">
+                      <a:avLst/>
+                    </a:prstGeom>
+                  </pic:spPr>
+                </pic:pic>
+              </a:graphicData>
+            </a:graphic>
+          </wp:inline>
+        </w:drawing>
+      </w:r>
+    </w:p>
+    <w:p>
+      <w:pPr>
+        <w:rPr>
+          <w:noProof/>
+        </w:rPr>
+      </w:pPr>
+    </w:p>
+    <w:p>
+      <w:pPr>
+        <w:rPr>
+          <w:noProof/>
+        </w:rPr>
+      </w:pPr>
+    </w:p>
+    <w:p/>
     <w:p/>
     <w:sectPr>
       <w:pgSz w:w="12240" w:h="15840"/>
@@ -582,6 +2461,355 @@
     </w:sectPr>
   </w:body>
 </w:document>
+</file>
+
+<file path=word/endnotes.xml><?xml version="1.0" encoding="utf-8"?>
+<w:endnotes xmlns:wpc="http://schemas.microsoft.com/office/word/2010/wordprocessingCanvas" xmlns:cx="http://schemas.microsoft.com/office/drawing/2014/chartex" xmlns:cx1="http://schemas.microsoft.com/office/drawing/2015/9/8/chartex" xmlns:cx2="http://schemas.microsoft.com/office/drawing/2015/10/21/chartex" xmlns:cx3="http://schemas.microsoft.com/office/drawing/2016/5/9/chartex" xmlns:cx4="http://schemas.microsoft.com/office/drawing/2016/5/10/chartex" xmlns:cx5="http://schemas.microsoft.com/office/drawing/2016/5/11/chartex" xmlns:cx6="http://schemas.microsoft.com/office/drawing/2016/5/12/chartex" xmlns:cx7="http://schemas.microsoft.com/office/drawing/2016/5/13/chartex" xmlns:cx8="http://schemas.microsoft.com/office/drawing/2016/5/14/chartex" xmlns:mc="http://schemas.openxmlformats.org/markup-compatibility/2006" xmlns:aink="http://schemas.microsoft.com/office/drawing/2016/ink" xmlns:am3d="http://schemas.microsoft.com/office/drawing/2017/model3d" xmlns:o="urn:schemas-microsoft-com:office:office" xmlns:oel="http://schemas.microsoft.com/office/2019/extlst" xmlns:r="http://schemas.openxmlformats.org/officeDocument/2006/relationships" xmlns:m="http://schemas.openxmlformats.org/officeDocument/2006/math" xmlns:v="urn:schemas-microsoft-com:vml" xmlns:wp14="http://schemas.microsoft.com/office/word/2010/wordprocessingDrawing" xmlns:wp="http://schemas.openxmlformats.org/drawingml/2006/wordprocessingDrawing" xmlns:w10="urn:schemas-microsoft-com:office:word" xmlns:w="http://schemas.openxmlformats.org/wordprocessingml/2006/main" xmlns:w14="http://schemas.microsoft.com/office/word/2010/wordml" xmlns:w15="http://schemas.microsoft.com/office/word/2012/wordml" xmlns:w16cex="http://schemas.microsoft.com/office/word/2018/wordml/cex" xmlns:w16cid="http://schemas.microsoft.com/office/word/2016/wordml/cid" xmlns:w16="http://schemas.microsoft.com/office/word/2018/wordml" xmlns:w16sdtdh="http://schemas.microsoft.com/office/word/2020/wordml/sdtdatahash" xmlns:w16se="http://schemas.microsoft.com/office/word/2015/wordml/symex" xmlns:wpg="http://schemas.microsoft.com/office/word/2010/wordprocessingGroup" xmlns:wpi="http://schemas.microsoft.com/office/word/2010/wordprocessingInk" xmlns:wne="http://schemas.microsoft.com/office/word/2006/wordml" xmlns:wps="http://schemas.microsoft.com/office/word/2010/wordprocessingShape" mc:Ignorable="w14 w15 w16se w16cid w16 w16cex w16sdtdh wp14">
+  <w:endnote w:type="separator" w:id="-1">
+    <w:p>
+      <w:pPr>
+        <w:spacing w:after="0" w:line="240" w:lineRule="auto"/>
+      </w:pPr>
+      <w:r>
+        <w:separator/>
+      </w:r>
+    </w:p>
+  </w:endnote>
+  <w:endnote w:type="continuationSeparator" w:id="0">
+    <w:p>
+      <w:pPr>
+        <w:spacing w:after="0" w:line="240" w:lineRule="auto"/>
+      </w:pPr>
+      <w:r>
+        <w:continuationSeparator/>
+      </w:r>
+    </w:p>
+  </w:endnote>
+</w:endnotes>
+</file>
+
+<file path=word/footnotes.xml><?xml version="1.0" encoding="utf-8"?>
+<w:footnotes xmlns:wpc="http://schemas.microsoft.com/office/word/2010/wordprocessingCanvas" xmlns:cx="http://schemas.microsoft.com/office/drawing/2014/chartex" xmlns:cx1="http://schemas.microsoft.com/office/drawing/2015/9/8/chartex" xmlns:cx2="http://schemas.microsoft.com/office/drawing/2015/10/21/chartex" xmlns:cx3="http://schemas.microsoft.com/office/drawing/2016/5/9/chartex" xmlns:cx4="http://schemas.microsoft.com/office/drawing/2016/5/10/chartex" xmlns:cx5="http://schemas.microsoft.com/office/drawing/2016/5/11/chartex" xmlns:cx6="http://schemas.microsoft.com/office/drawing/2016/5/12/chartex" xmlns:cx7="http://schemas.microsoft.com/office/drawing/2016/5/13/chartex" xmlns:cx8="http://schemas.microsoft.com/office/drawing/2016/5/14/chartex" xmlns:mc="http://schemas.openxmlformats.org/markup-compatibility/2006" xmlns:aink="http://schemas.microsoft.com/office/drawing/2016/ink" xmlns:am3d="http://schemas.microsoft.com/office/drawing/2017/model3d" xmlns:o="urn:schemas-microsoft-com:office:office" xmlns:oel="http://schemas.microsoft.com/office/2019/extlst" xmlns:r="http://schemas.openxmlformats.org/officeDocument/2006/relationships" xmlns:m="http://schemas.openxmlformats.org/officeDocument/2006/math" xmlns:v="urn:schemas-microsoft-com:vml" xmlns:wp14="http://schemas.microsoft.com/office/word/2010/wordprocessingDrawing" xmlns:wp="http://schemas.openxmlformats.org/drawingml/2006/wordprocessingDrawing" xmlns:w10="urn:schemas-microsoft-com:office:word" xmlns:w="http://schemas.openxmlformats.org/wordprocessingml/2006/main" xmlns:w14="http://schemas.microsoft.com/office/word/2010/wordml" xmlns:w15="http://schemas.microsoft.com/office/word/2012/wordml" xmlns:w16cex="http://schemas.microsoft.com/office/word/2018/wordml/cex" xmlns:w16cid="http://schemas.microsoft.com/office/word/2016/wordml/cid" xmlns:w16="http://schemas.microsoft.com/office/word/2018/wordml" xmlns:w16sdtdh="http://schemas.microsoft.com/office/word/2020/wordml/sdtdatahash" xmlns:w16se="http://schemas.microsoft.com/office/word/2015/wordml/symex" xmlns:wpg="http://schemas.microsoft.com/office/word/2010/wordprocessingGroup" xmlns:wpi="http://schemas.microsoft.com/office/word/2010/wordprocessingInk" xmlns:wne="http://schemas.microsoft.com/office/word/2006/wordml" xmlns:wps="http://schemas.microsoft.com/office/word/2010/wordprocessingShape" mc:Ignorable="w14 w15 w16se w16cid w16 w16cex w16sdtdh wp14">
+  <w:footnote w:type="separator" w:id="-1">
+    <w:p>
+      <w:pPr>
+        <w:spacing w:after="0" w:line="240" w:lineRule="auto"/>
+      </w:pPr>
+      <w:r>
+        <w:separator/>
+      </w:r>
+    </w:p>
+  </w:footnote>
+  <w:footnote w:type="continuationSeparator" w:id="0">
+    <w:p>
+      <w:pPr>
+        <w:spacing w:after="0" w:line="240" w:lineRule="auto"/>
+      </w:pPr>
+      <w:r>
+        <w:continuationSeparator/>
+      </w:r>
+    </w:p>
+  </w:footnote>
+  <w:footnote w:id="1">
+    <w:p>
+      <w:pPr>
+        <w:pStyle w:val="FootnoteText"/>
+      </w:pPr>
+      <w:r>
+        <w:rPr>
+          <w:rStyle w:val="FootnoteReference"/>
+        </w:rPr>
+        <w:footnoteRef/>
+      </w:r>
+      <w:r>
+        <w:t xml:space="preserve"> </w:t>
+      </w:r>
+      <w:hyperlink r:id="rId1" w:history="1">
+        <w:r>
+          <w:rPr>
+            <w:rStyle w:val="Hyperlink"/>
+          </w:rPr>
+          <w:t>https://learn.microsoft.com/en-us/windows-hardware/drivers/gettingstarted/writing-a-very-small-kmdf--driver</w:t>
+        </w:r>
+      </w:hyperlink>
+    </w:p>
+  </w:footnote>
+  <w:footnote w:id="2">
+    <w:p>
+      <w:pPr>
+        <w:pStyle w:val="FootnoteText"/>
+      </w:pPr>
+      <w:r>
+        <w:rPr>
+          <w:rStyle w:val="FootnoteReference"/>
+        </w:rPr>
+        <w:footnoteRef/>
+      </w:r>
+      <w:r>
+        <w:t xml:space="preserve"> </w:t>
+      </w:r>
+      <w:hyperlink r:id="rId2" w:history="1">
+        <w:r>
+          <w:rPr>
+            <w:rStyle w:val="Hyperlink"/>
+          </w:rPr>
+          <w:t>https://learn.microsoft.com/en-us/windows-hardware/drivers/install/the-testsigning-boot-configuration-option</w:t>
+        </w:r>
+      </w:hyperlink>
+    </w:p>
+  </w:footnote>
+  <w:footnote w:id="3">
+    <w:p>
+      <w:pPr>
+        <w:pStyle w:val="FootnoteText"/>
+      </w:pPr>
+      <w:r>
+        <w:rPr>
+          <w:rStyle w:val="FootnoteReference"/>
+        </w:rPr>
+        <w:footnoteRef/>
+      </w:r>
+      <w:r>
+        <w:t xml:space="preserve"> </w:t>
+      </w:r>
+      <w:hyperlink r:id="rId3" w:history="1">
+        <w:r>
+          <w:rPr>
+            <w:rStyle w:val="Hyperlink"/>
+          </w:rPr>
+          <w:t>https://learn.microsoft.com/en-us/windows-hardware/drivers/gettingstarted/provision-a-target-computer-wdk-8-1</w:t>
+        </w:r>
+      </w:hyperlink>
+    </w:p>
+  </w:footnote>
+  <w:footnote w:id="4">
+    <w:p>
+      <w:pPr>
+        <w:pStyle w:val="FootnoteText"/>
+      </w:pPr>
+      <w:r>
+        <w:rPr>
+          <w:rStyle w:val="FootnoteReference"/>
+        </w:rPr>
+        <w:footnoteRef/>
+      </w:r>
+      <w:r>
+        <w:t xml:space="preserve"> </w:t>
+      </w:r>
+      <w:hyperlink r:id="rId4" w:history="1">
+        <w:r>
+          <w:rPr>
+            <w:rStyle w:val="Hyperlink"/>
+          </w:rPr>
+          <w:t>https://stackoverflow.com/questions/30019889/how-to-set-up-symbols-in-windbg</w:t>
+        </w:r>
+      </w:hyperlink>
+    </w:p>
+  </w:footnote>
+  <w:footnote w:id="5">
+    <w:p>
+      <w:pPr>
+        <w:pStyle w:val="FootnoteText"/>
+      </w:pPr>
+      <w:r>
+        <w:rPr>
+          <w:rStyle w:val="FootnoteReference"/>
+        </w:rPr>
+        <w:footnoteRef/>
+      </w:r>
+      <w:r>
+        <w:t xml:space="preserve"> </w:t>
+      </w:r>
+      <w:hyperlink r:id="rId5" w:history="1">
+        <w:r>
+          <w:rPr>
+            <w:rStyle w:val="Hyperlink"/>
+          </w:rPr>
+          <w:t>https://learn.microsoft.com/en-us/windows-hardware/drivers/gettingstarted/concepts-and-knowledge-for-all-driver-developers</w:t>
+        </w:r>
+      </w:hyperlink>
+    </w:p>
+    <w:p>
+      <w:pPr>
+        <w:pStyle w:val="FootnoteText"/>
+      </w:pPr>
+    </w:p>
+  </w:footnote>
+  <w:footnote w:id="6">
+    <w:p>
+      <w:pPr>
+        <w:pStyle w:val="FootnoteText"/>
+      </w:pPr>
+      <w:r>
+        <w:rPr>
+          <w:rStyle w:val="FootnoteReference"/>
+        </w:rPr>
+        <w:footnoteRef/>
+      </w:r>
+      <w:r>
+        <w:t xml:space="preserve"> </w:t>
+      </w:r>
+      <w:hyperlink r:id="rId6" w:history="1">
+        <w:r>
+          <w:rPr>
+            <w:rStyle w:val="Hyperlink"/>
+          </w:rPr>
+          <w:t>https://learn.microsoft.com/en-us/windows-hardware/drivers/debugger/debugger-download-symbols</w:t>
+        </w:r>
+      </w:hyperlink>
+    </w:p>
+    <w:p>
+      <w:pPr>
+        <w:pStyle w:val="FootnoteText"/>
+      </w:pPr>
+    </w:p>
+  </w:footnote>
+  <w:footnote w:id="7">
+    <w:p>
+      <w:pPr>
+        <w:pStyle w:val="FootnoteText"/>
+      </w:pPr>
+      <w:r>
+        <w:rPr>
+          <w:rStyle w:val="FootnoteReference"/>
+        </w:rPr>
+        <w:footnoteRef/>
+      </w:r>
+      <w:r>
+        <w:t xml:space="preserve"> </w:t>
+      </w:r>
+      <w:hyperlink r:id="rId7" w:history="1">
+        <w:r>
+          <w:rPr>
+            <w:rStyle w:val="Hyperlink"/>
+          </w:rPr>
+          <w:t>https://stackoverflow.com/questions/50179282/how-to-load-all-windows-symbols-from-server-starting-with-w10-version-1803-bu</w:t>
+        </w:r>
+      </w:hyperlink>
+    </w:p>
+  </w:footnote>
+</w:footnotes>
+</file>
+
+<file path=word/numbering.xml><?xml version="1.0" encoding="utf-8"?>
+<w:numbering xmlns:wpc="http://schemas.microsoft.com/office/word/2010/wordprocessingCanvas" xmlns:cx="http://schemas.microsoft.com/office/drawing/2014/chartex" xmlns:cx1="http://schemas.microsoft.com/office/drawing/2015/9/8/chartex" xmlns:cx2="http://schemas.microsoft.com/office/drawing/2015/10/21/chartex" xmlns:cx3="http://schemas.microsoft.com/office/drawing/2016/5/9/chartex" xmlns:cx4="http://schemas.microsoft.com/office/drawing/2016/5/10/chartex" xmlns:cx5="http://schemas.microsoft.com/office/drawing/2016/5/11/chartex" xmlns:cx6="http://schemas.microsoft.com/office/drawing/2016/5/12/chartex" xmlns:cx7="http://schemas.microsoft.com/office/drawing/2016/5/13/chartex" xmlns:cx8="http://schemas.microsoft.com/office/drawing/2016/5/14/chartex" xmlns:mc="http://schemas.openxmlformats.org/markup-compatibility/2006" xmlns:aink="http://schemas.microsoft.com/office/drawing/2016/ink" xmlns:am3d="http://schemas.microsoft.com/office/drawing/2017/model3d" xmlns:o="urn:schemas-microsoft-com:office:office" xmlns:oel="http://schemas.microsoft.com/office/2019/extlst" xmlns:r="http://schemas.openxmlformats.org/officeDocument/2006/relationships" xmlns:m="http://schemas.openxmlformats.org/officeDocument/2006/math" xmlns:v="urn:schemas-microsoft-com:vml" xmlns:wp14="http://schemas.microsoft.com/office/word/2010/wordprocessingDrawing" xmlns:wp="http://schemas.openxmlformats.org/drawingml/2006/wordprocessingDrawing" xmlns:w10="urn:schemas-microsoft-com:office:word" xmlns:w="http://schemas.openxmlformats.org/wordprocessingml/2006/main" xmlns:w14="http://schemas.microsoft.com/office/word/2010/wordml" xmlns:w15="http://schemas.microsoft.com/office/word/2012/wordml" xmlns:w16cex="http://schemas.microsoft.com/office/word/2018/wordml/cex" xmlns:w16cid="http://schemas.microsoft.com/office/word/2016/wordml/cid" xmlns:w16="http://schemas.microsoft.com/office/word/2018/wordml" xmlns:w16sdtdh="http://schemas.microsoft.com/office/word/2020/wordml/sdtdatahash" xmlns:w16se="http://schemas.microsoft.com/office/word/2015/wordml/symex" xmlns:wpg="http://schemas.microsoft.com/office/word/2010/wordprocessingGroup" xmlns:wpi="http://schemas.microsoft.com/office/word/2010/wordprocessingInk" xmlns:wne="http://schemas.microsoft.com/office/word/2006/wordml" xmlns:wps="http://schemas.microsoft.com/office/word/2010/wordprocessingShape" mc:Ignorable="w14 w15 w16se w16cid w16 w16cex w16sdtdh wp14">
+  <w:abstractNum w:abstractNumId="0" w15:restartNumberingAfterBreak="0">
+    <w:nsid w:val="452F6F14"/>
+    <w:multiLevelType w:val="hybridMultilevel"/>
+    <w:tmpl w:val="24B23CF2"/>
+    <w:lvl w:ilvl="0" w:tplc="04090001">
+      <w:start w:val="1"/>
+      <w:numFmt w:val="bullet"/>
+      <w:lvlText w:val=""/>
+      <w:lvlJc w:val="left"/>
+      <w:pPr>
+        <w:ind w:left="720" w:hanging="360"/>
+      </w:pPr>
+      <w:rPr>
+        <w:rFonts w:ascii="Symbol" w:hAnsi="Symbol" w:hint="default"/>
+      </w:rPr>
+    </w:lvl>
+    <w:lvl w:ilvl="1" w:tplc="04090003">
+      <w:start w:val="1"/>
+      <w:numFmt w:val="bullet"/>
+      <w:lvlText w:val="o"/>
+      <w:lvlJc w:val="left"/>
+      <w:pPr>
+        <w:ind w:left="1440" w:hanging="360"/>
+      </w:pPr>
+      <w:rPr>
+        <w:rFonts w:ascii="Courier New" w:hAnsi="Courier New" w:cs="Courier New" w:hint="default"/>
+      </w:rPr>
+    </w:lvl>
+    <w:lvl w:ilvl="2" w:tplc="04090005" w:tentative="1">
+      <w:start w:val="1"/>
+      <w:numFmt w:val="bullet"/>
+      <w:lvlText w:val=""/>
+      <w:lvlJc w:val="left"/>
+      <w:pPr>
+        <w:ind w:left="2160" w:hanging="360"/>
+      </w:pPr>
+      <w:rPr>
+        <w:rFonts w:ascii="Wingdings" w:hAnsi="Wingdings" w:hint="default"/>
+      </w:rPr>
+    </w:lvl>
+    <w:lvl w:ilvl="3" w:tplc="04090001" w:tentative="1">
+      <w:start w:val="1"/>
+      <w:numFmt w:val="bullet"/>
+      <w:lvlText w:val=""/>
+      <w:lvlJc w:val="left"/>
+      <w:pPr>
+        <w:ind w:left="2880" w:hanging="360"/>
+      </w:pPr>
+      <w:rPr>
+        <w:rFonts w:ascii="Symbol" w:hAnsi="Symbol" w:hint="default"/>
+      </w:rPr>
+    </w:lvl>
+    <w:lvl w:ilvl="4" w:tplc="04090003" w:tentative="1">
+      <w:start w:val="1"/>
+      <w:numFmt w:val="bullet"/>
+      <w:lvlText w:val="o"/>
+      <w:lvlJc w:val="left"/>
+      <w:pPr>
+        <w:ind w:left="3600" w:hanging="360"/>
+      </w:pPr>
+      <w:rPr>
+        <w:rFonts w:ascii="Courier New" w:hAnsi="Courier New" w:cs="Courier New" w:hint="default"/>
+      </w:rPr>
+    </w:lvl>
+    <w:lvl w:ilvl="5" w:tplc="04090005" w:tentative="1">
+      <w:start w:val="1"/>
+      <w:numFmt w:val="bullet"/>
+      <w:lvlText w:val=""/>
+      <w:lvlJc w:val="left"/>
+      <w:pPr>
+        <w:ind w:left="4320" w:hanging="360"/>
+      </w:pPr>
+      <w:rPr>
+        <w:rFonts w:ascii="Wingdings" w:hAnsi="Wingdings" w:hint="default"/>
+      </w:rPr>
+    </w:lvl>
+    <w:lvl w:ilvl="6" w:tplc="04090001" w:tentative="1">
+      <w:start w:val="1"/>
+      <w:numFmt w:val="bullet"/>
+      <w:lvlText w:val=""/>
+      <w:lvlJc w:val="left"/>
+      <w:pPr>
+        <w:ind w:left="5040" w:hanging="360"/>
+      </w:pPr>
+      <w:rPr>
+        <w:rFonts w:ascii="Symbol" w:hAnsi="Symbol" w:hint="default"/>
+      </w:rPr>
+    </w:lvl>
+    <w:lvl w:ilvl="7" w:tplc="04090003" w:tentative="1">
+      <w:start w:val="1"/>
+      <w:numFmt w:val="bullet"/>
+      <w:lvlText w:val="o"/>
+      <w:lvlJc w:val="left"/>
+      <w:pPr>
+        <w:ind w:left="5760" w:hanging="360"/>
+      </w:pPr>
+      <w:rPr>
+        <w:rFonts w:ascii="Courier New" w:hAnsi="Courier New" w:cs="Courier New" w:hint="default"/>
+      </w:rPr>
+    </w:lvl>
+    <w:lvl w:ilvl="8" w:tplc="04090005" w:tentative="1">
+      <w:start w:val="1"/>
+      <w:numFmt w:val="bullet"/>
+      <w:lvlText w:val=""/>
+      <w:lvlJc w:val="left"/>
+      <w:pPr>
+        <w:ind w:left="6480" w:hanging="360"/>
+      </w:pPr>
+      <w:rPr>
+        <w:rFonts w:ascii="Wingdings" w:hAnsi="Wingdings" w:hint="default"/>
+      </w:rPr>
+    </w:lvl>
+  </w:abstractNum>
+  <w:num w:numId="1" w16cid:durableId="1085881069">
+    <w:abstractNumId w:val="0"/>
+  </w:num>
+</w:numbering>
 </file>
 
 <file path=word/styles.xml><?xml version="1.0" encoding="utf-8"?>
@@ -983,6 +3211,51 @@
     <w:name w:val="Normal"/>
     <w:qFormat/>
   </w:style>
+  <w:style w:type="paragraph" w:styleId="Heading1">
+    <w:name w:val="heading 1"/>
+    <w:basedOn w:val="Normal"/>
+    <w:next w:val="Normal"/>
+    <w:link w:val="Heading1Char"/>
+    <w:uiPriority w:val="9"/>
+    <w:qFormat/>
+    <w:rsid w:val="00041539"/>
+    <w:pPr>
+      <w:keepNext/>
+      <w:keepLines/>
+      <w:spacing w:before="240" w:after="0"/>
+      <w:outlineLvl w:val="0"/>
+    </w:pPr>
+    <w:rPr>
+      <w:rFonts w:asciiTheme="majorHAnsi" w:eastAsiaTheme="majorEastAsia" w:hAnsiTheme="majorHAnsi" w:cstheme="majorBidi"/>
+      <w:b/>
+      <w:color w:val="000000" w:themeColor="text1"/>
+      <w:sz w:val="32"/>
+      <w:szCs w:val="32"/>
+    </w:rPr>
+  </w:style>
+  <w:style w:type="paragraph" w:styleId="Heading2">
+    <w:name w:val="heading 2"/>
+    <w:basedOn w:val="Normal"/>
+    <w:next w:val="Normal"/>
+    <w:link w:val="Heading2Char"/>
+    <w:uiPriority w:val="9"/>
+    <w:unhideWhenUsed/>
+    <w:qFormat/>
+    <w:rsid w:val="00041539"/>
+    <w:pPr>
+      <w:keepNext/>
+      <w:keepLines/>
+      <w:spacing w:before="40" w:after="0"/>
+      <w:outlineLvl w:val="1"/>
+    </w:pPr>
+    <w:rPr>
+      <w:rFonts w:asciiTheme="majorHAnsi" w:eastAsiaTheme="majorEastAsia" w:hAnsiTheme="majorHAnsi" w:cstheme="majorBidi"/>
+      <w:b/>
+      <w:color w:val="000000" w:themeColor="text1"/>
+      <w:sz w:val="28"/>
+      <w:szCs w:val="26"/>
+    </w:rPr>
+  </w:style>
   <w:style w:type="character" w:default="1" w:styleId="DefaultParagraphFont">
     <w:name w:val="Default Paragraph Font"/>
     <w:uiPriority w:val="1"/>
@@ -1032,6 +3305,145 @@
       <w:color w:val="605E5C"/>
       <w:shd w:val="clear" w:color="auto" w:fill="E1DFDD"/>
     </w:rPr>
+  </w:style>
+  <w:style w:type="character" w:customStyle="1" w:styleId="Heading1Char">
+    <w:name w:val="Heading 1 Char"/>
+    <w:basedOn w:val="DefaultParagraphFont"/>
+    <w:link w:val="Heading1"/>
+    <w:uiPriority w:val="9"/>
+    <w:rsid w:val="00041539"/>
+    <w:rPr>
+      <w:rFonts w:asciiTheme="majorHAnsi" w:eastAsiaTheme="majorEastAsia" w:hAnsiTheme="majorHAnsi" w:cstheme="majorBidi"/>
+      <w:b/>
+      <w:color w:val="000000" w:themeColor="text1"/>
+      <w:sz w:val="32"/>
+      <w:szCs w:val="32"/>
+    </w:rPr>
+  </w:style>
+  <w:style w:type="paragraph" w:customStyle="1" w:styleId="Consolas">
+    <w:name w:val="Consolas"/>
+    <w:basedOn w:val="Normal"/>
+    <w:link w:val="ConsolasChar"/>
+    <w:qFormat/>
+    <w:rsid w:val="00F4371F"/>
+    <w:rPr>
+      <w:rFonts w:ascii="Consolas" w:hAnsi="Consolas"/>
+      <w:noProof/>
+    </w:rPr>
+  </w:style>
+  <w:style w:type="paragraph" w:styleId="FootnoteText">
+    <w:name w:val="footnote text"/>
+    <w:basedOn w:val="Normal"/>
+    <w:link w:val="FootnoteTextChar"/>
+    <w:uiPriority w:val="99"/>
+    <w:semiHidden/>
+    <w:unhideWhenUsed/>
+    <w:rsid w:val="00C4368F"/>
+    <w:pPr>
+      <w:spacing w:after="0" w:line="240" w:lineRule="auto"/>
+    </w:pPr>
+    <w:rPr>
+      <w:sz w:val="20"/>
+      <w:szCs w:val="20"/>
+    </w:rPr>
+  </w:style>
+  <w:style w:type="character" w:customStyle="1" w:styleId="ConsolasChar">
+    <w:name w:val="Consolas Char"/>
+    <w:basedOn w:val="DefaultParagraphFont"/>
+    <w:link w:val="Consolas"/>
+    <w:rsid w:val="00F4371F"/>
+    <w:rPr>
+      <w:rFonts w:ascii="Consolas" w:hAnsi="Consolas"/>
+      <w:noProof/>
+    </w:rPr>
+  </w:style>
+  <w:style w:type="character" w:customStyle="1" w:styleId="FootnoteTextChar">
+    <w:name w:val="Footnote Text Char"/>
+    <w:basedOn w:val="DefaultParagraphFont"/>
+    <w:link w:val="FootnoteText"/>
+    <w:uiPriority w:val="99"/>
+    <w:semiHidden/>
+    <w:rsid w:val="00C4368F"/>
+    <w:rPr>
+      <w:sz w:val="20"/>
+      <w:szCs w:val="20"/>
+    </w:rPr>
+  </w:style>
+  <w:style w:type="character" w:styleId="FootnoteReference">
+    <w:name w:val="footnote reference"/>
+    <w:basedOn w:val="DefaultParagraphFont"/>
+    <w:uiPriority w:val="99"/>
+    <w:semiHidden/>
+    <w:unhideWhenUsed/>
+    <w:rsid w:val="00C4368F"/>
+    <w:rPr>
+      <w:vertAlign w:val="superscript"/>
+    </w:rPr>
+  </w:style>
+  <w:style w:type="paragraph" w:styleId="TOCHeading">
+    <w:name w:val="TOC Heading"/>
+    <w:basedOn w:val="Heading1"/>
+    <w:next w:val="Normal"/>
+    <w:uiPriority w:val="39"/>
+    <w:unhideWhenUsed/>
+    <w:qFormat/>
+    <w:rsid w:val="00141E9B"/>
+    <w:pPr>
+      <w:outlineLvl w:val="9"/>
+    </w:pPr>
+    <w:rPr>
+      <w:lang w:eastAsia="en-US"/>
+    </w:rPr>
+  </w:style>
+  <w:style w:type="paragraph" w:styleId="TOC1">
+    <w:name w:val="toc 1"/>
+    <w:basedOn w:val="Normal"/>
+    <w:next w:val="Normal"/>
+    <w:autoRedefine/>
+    <w:uiPriority w:val="39"/>
+    <w:unhideWhenUsed/>
+    <w:rsid w:val="00141E9B"/>
+    <w:pPr>
+      <w:spacing w:after="100"/>
+    </w:pPr>
+  </w:style>
+  <w:style w:type="character" w:customStyle="1" w:styleId="Heading2Char">
+    <w:name w:val="Heading 2 Char"/>
+    <w:basedOn w:val="DefaultParagraphFont"/>
+    <w:link w:val="Heading2"/>
+    <w:uiPriority w:val="9"/>
+    <w:rsid w:val="00041539"/>
+    <w:rPr>
+      <w:rFonts w:asciiTheme="majorHAnsi" w:eastAsiaTheme="majorEastAsia" w:hAnsiTheme="majorHAnsi" w:cstheme="majorBidi"/>
+      <w:b/>
+      <w:color w:val="000000" w:themeColor="text1"/>
+      <w:sz w:val="28"/>
+      <w:szCs w:val="26"/>
+    </w:rPr>
+  </w:style>
+  <w:style w:type="paragraph" w:styleId="TOC2">
+    <w:name w:val="toc 2"/>
+    <w:basedOn w:val="Normal"/>
+    <w:next w:val="Normal"/>
+    <w:autoRedefine/>
+    <w:uiPriority w:val="39"/>
+    <w:unhideWhenUsed/>
+    <w:rsid w:val="00653BC0"/>
+    <w:pPr>
+      <w:spacing w:after="100"/>
+      <w:ind w:left="220"/>
+    </w:pPr>
+  </w:style>
+  <w:style w:type="paragraph" w:styleId="ListParagraph">
+    <w:name w:val="List Paragraph"/>
+    <w:basedOn w:val="Normal"/>
+    <w:uiPriority w:val="34"/>
+    <w:qFormat/>
+    <w:rsid w:val="00DF1338"/>
+    <w:pPr>
+      <w:ind w:left="720"/>
+      <w:contextualSpacing/>
+    </w:pPr>
   </w:style>
 </w:styles>
 </file>
@@ -1329,4 +3741,16 @@
     </a:ext>
   </a:extLst>
 </a:theme>
+</file>
+
+<file path=customXml/item1.xml><?xml version="1.0" encoding="utf-8"?>
+<b:Sources xmlns:b="http://schemas.openxmlformats.org/officeDocument/2006/bibliography" xmlns="http://schemas.openxmlformats.org/officeDocument/2006/bibliography" SelectedStyle="\APASixthEditionOfficeOnline.xsl" StyleName="APA" Version="6"/>
+</file>
+
+<file path=customXml/itemProps1.xml><?xml version="1.0" encoding="utf-8"?>
+<ds:datastoreItem xmlns:ds="http://schemas.openxmlformats.org/officeDocument/2006/customXml" ds:itemID="{9881F64A-16A2-4A44-999A-F468E08166D1}">
+  <ds:schemaRefs>
+    <ds:schemaRef ds:uri="http://schemas.openxmlformats.org/officeDocument/2006/bibliography"/>
+  </ds:schemaRefs>
+</ds:datastoreItem>
 </file>
</xml_diff>